<commit_message>
Update Cyber Security Assessment.docx
</commit_message>
<xml_diff>
--- a/Cyber Security Assessment.docx
+++ b/Cyber Security Assessment.docx
@@ -91,60 +91,24 @@
         <w:rPr>
           <w:rFonts w:cstheme="minorHAnsi"/>
         </w:rPr>
-        <w:t>are widely used by millions of people around the world</w:t>
+        <w:t>are widely used by millions of people around the world and have large number of data resources</w:t>
       </w:r>
       <w:r>
         <w:rPr>
           <w:rFonts w:cstheme="minorHAnsi"/>
         </w:rPr>
-        <w:t xml:space="preserve"> </w:t>
+        <w:t xml:space="preserve"> associated with them. Th</w:t>
       </w:r>
       <w:r>
         <w:rPr>
           <w:rFonts w:cstheme="minorHAnsi"/>
         </w:rPr>
-        <w:t>and have large number of data resources</w:t>
+        <w:t>ese applications have flaws and are vulnerable to different type of attacks.</w:t>
       </w:r>
       <w:r>
         <w:rPr>
           <w:rFonts w:cstheme="minorHAnsi"/>
         </w:rPr>
-        <w:t xml:space="preserve"> associated with them. Th</w:t>
-      </w:r>
-      <w:r>
-        <w:rPr>
-          <w:rFonts w:cstheme="minorHAnsi"/>
-        </w:rPr>
-        <w:t>ese</w:t>
-      </w:r>
-      <w:r>
-        <w:rPr>
-          <w:rFonts w:cstheme="minorHAnsi"/>
-        </w:rPr>
-        <w:t xml:space="preserve"> </w:t>
-      </w:r>
-      <w:r>
-        <w:rPr>
-          <w:rFonts w:cstheme="minorHAnsi"/>
-        </w:rPr>
-        <w:t xml:space="preserve">applications have </w:t>
-      </w:r>
-      <w:r>
-        <w:rPr>
-          <w:rFonts w:cstheme="minorHAnsi"/>
-        </w:rPr>
-        <w:t>flaws and are vulnerable to diff</w:t>
-      </w:r>
-      <w:r>
-        <w:rPr>
-          <w:rFonts w:cstheme="minorHAnsi"/>
-        </w:rPr>
-        <w:t>erent type of attacks.</w:t>
-      </w:r>
-      <w:r>
-        <w:rPr>
-          <w:rFonts w:cstheme="minorHAnsi"/>
-        </w:rPr>
         <w:t xml:space="preserve"> People lose their data, money, information and other important resources due to the frauds and scams over the internet. </w:t>
       </w:r>
     </w:p>
@@ -198,7 +162,13 @@
     <w:p>
       <w:r>
         <w:tab/>
-        <w:t xml:space="preserve">These attacks attempt to steal sensitive data and access to credible resources of a system or a user by fraudulent electronic communication and deceiving the victim to compromise its information and resources to the attacker. Mostly these attacks are activated when the user/victim clicks a malicious link or downloads a harmful software of file. </w:t>
+        <w:t xml:space="preserve">These attacks attempt to steal sensitive data and access to credible resources of a system or a </w:t>
+      </w:r>
+      <w:r>
+        <w:t>u</w:t>
+      </w:r>
+      <w:r>
+        <w:t xml:space="preserve">ser by fraudulent electronic communication and deceiving the victim to compromise its information and resources to the attacker. Mostly these attacks are activated when the user/victim clicks a malicious link or downloads a harmful software of file. </w:t>
       </w:r>
     </w:p>
     <w:p>
@@ -221,7 +191,13 @@
         <w:t>. In this last situation, representatives</w:t>
       </w:r>
       <w:r>
-        <w:t xml:space="preserve"> need to take action to find the remedy of the attacks on their organization or computer networks. Otherwise, attackers will have the secret information and control over the resources. </w:t>
+        <w:t xml:space="preserve"> need to take action to find the remedy of the attacks on their organization or computer networks. Otherwise, attackers will have the secret i</w:t>
+      </w:r>
+      <w:r>
+        <w:t xml:space="preserve">nformation and control over the </w:t>
+      </w:r>
+      <w:r>
+        <w:t xml:space="preserve">resources. </w:t>
       </w:r>
     </w:p>
     <w:p>
@@ -688,6 +664,9 @@
       </w:r>
     </w:p>
     <w:p>
+      <w:pPr>
+        <w:ind w:firstLine="720"/>
+      </w:pPr>
       <w:r>
         <w:t xml:space="preserve">The </w:t>
       </w:r>
@@ -770,6 +749,11 @@
       </w:r>
     </w:p>
     <w:p>
+      <w:pPr>
+        <w:ind w:firstLine="360"/>
+      </w:pPr>
+      <w:bookmarkStart w:id="0" w:name="_GoBack"/>
+      <w:bookmarkEnd w:id="0"/>
       <w:r>
         <w:lastRenderedPageBreak/>
         <w:t>New Zealand has established a capable and strong workforce for coping with cyber-crimes and related incidents. Some of key features of this workforce are listed below.</w:t>
@@ -836,6 +820,9 @@
       </w:r>
     </w:p>
     <w:p>
+      <w:pPr>
+        <w:ind w:firstLine="360"/>
+      </w:pPr>
       <w:r>
         <w:t xml:space="preserve">One of the best strategy created by New Zealand is to proactive tackle the cyber security issues. It includes investigating the crime proactively and collaboration to deter and respond against the cyber-enabled crime and terrorist use of the internet by fraud elements. </w:t>
       </w:r>
@@ -1941,8 +1928,6 @@
       <w:pPr>
         <w:ind w:firstLine="720"/>
       </w:pPr>
-      <w:bookmarkStart w:id="0" w:name="_GoBack"/>
-      <w:bookmarkEnd w:id="0"/>
     </w:p>
     <w:p>
       <w:pPr>
@@ -4266,7 +4251,7 @@
 </file>
 
 <file path=customXml/itemProps1.xml><?xml version="1.0" encoding="utf-8"?>
-<ds:datastoreItem xmlns:ds="http://schemas.openxmlformats.org/officeDocument/2006/customXml" ds:itemID="{C0E0B10A-71B8-4A5A-A8E6-A1E3A8057D78}">
+<ds:datastoreItem xmlns:ds="http://schemas.openxmlformats.org/officeDocument/2006/customXml" ds:itemID="{70925782-8BCF-44C8-8DA1-D507F32394BC}">
   <ds:schemaRefs>
     <ds:schemaRef ds:uri="http://schemas.openxmlformats.org/officeDocument/2006/bibliography"/>
   </ds:schemaRefs>

</xml_diff>

<commit_message>
APA citations for MS Word
</commit_message>
<xml_diff>
--- a/Cyber Security Assessment.docx
+++ b/Cyber Security Assessment.docx
@@ -131,7 +131,19 @@
     <w:p>
       <w:r>
         <w:tab/>
-        <w:t xml:space="preserve">This attack is based on the interception of the communication between two parties i.e. users or clients over the internet. Basically the client and server are connected using the TCP connection. So, the attacker creates another TCP connect by splitting the client and server connection. Now user is connected to attacker’s machine and that is then connected to server. In this way all of the communication between user/client and server is intercepted by the attacker. </w:t>
+        <w:t>This attack is based on the interception of the communication be</w:t>
+      </w:r>
+      <w:r>
+        <w:t>tween two parties,</w:t>
+      </w:r>
+      <w:r>
+        <w:t xml:space="preserve"> </w:t>
+      </w:r>
+      <w:r>
+        <w:t xml:space="preserve">users and the </w:t>
+      </w:r>
+      <w:r>
+        <w:t xml:space="preserve">clients over the internet. Basically the client and server are connected using the TCP connection. So, the attacker creates another TCP connect by splitting the client and server connection. Now user is connected to attacker’s machine and that is then connected to server. In this way all of the communication between user/client and server is intercepted by the attacker. </w:t>
       </w:r>
     </w:p>
     <w:p>
@@ -177,7 +189,13 @@
         <w:t>u</w:t>
       </w:r>
       <w:r>
-        <w:t xml:space="preserve">ser by fraudulent electronic communication and deceiving the victim to compromise its information and resources to the attacker. Mostly these attacks are activated when the user/victim clicks a malicious link or downloads a harmful software of file. </w:t>
+        <w:t>ser by fraudulent electronic communication and deceiving the victi</w:t>
+      </w:r>
+      <w:r>
+        <w:t xml:space="preserve">m to compromise its information </w:t>
+      </w:r>
+      <w:r>
+        <w:t xml:space="preserve">and resources to the attacker. Mostly these attacks are activated when the user/victim clicks a malicious link or downloads a harmful software of file. </w:t>
       </w:r>
     </w:p>
     <w:p>
@@ -332,6 +350,35 @@
       <w:r>
         <w:t xml:space="preserve"> to mimic substantial clients and misuse their private records and information.</w:t>
       </w:r>
+      <w:r>
+        <w:t xml:space="preserve"> </w:t>
+      </w:r>
+      <w:sdt>
+        <w:sdtPr>
+          <w:id w:val="-1152216607"/>
+          <w:citation/>
+        </w:sdtPr>
+        <w:sdtContent>
+          <w:r>
+            <w:fldChar w:fldCharType="begin"/>
+          </w:r>
+          <w:r>
+            <w:instrText xml:space="preserve">CITATION App \y  \l 1033 </w:instrText>
+          </w:r>
+          <w:r>
+            <w:fldChar w:fldCharType="separate"/>
+          </w:r>
+          <w:r>
+            <w:rPr>
+              <w:noProof/>
+            </w:rPr>
+            <w:t>(AppSec)</w:t>
+          </w:r>
+          <w:r>
+            <w:fldChar w:fldCharType="end"/>
+          </w:r>
+        </w:sdtContent>
+      </w:sdt>
     </w:p>
     <w:p>
       <w:pPr>
@@ -536,8 +583,13 @@
       <w:pPr>
         <w:pStyle w:val="Heading3"/>
       </w:pPr>
-      <w:r>
-        <w:t>BitDefender:</w:t>
+      <w:proofErr w:type="spellStart"/>
+      <w:r>
+        <w:t>BitDefender</w:t>
+      </w:r>
+      <w:proofErr w:type="spellEnd"/>
+      <w:r>
+        <w:t>:</w:t>
       </w:r>
     </w:p>
     <w:p>
@@ -549,16 +601,28 @@
     <w:p>
       <w:r>
         <w:tab/>
-        <w:t>BitDefender is completely independent of the platform and it is easily portable. It provides compatibility at binary level. This software tool is largely independent from the host operating system and this makes the detection more efficient without having any compatibility issues for any environment and operating system.</w:t>
+      </w:r>
+      <w:proofErr w:type="spellStart"/>
+      <w:r>
+        <w:t>BitDefender</w:t>
+      </w:r>
+      <w:proofErr w:type="spellEnd"/>
+      <w:r>
+        <w:t xml:space="preserve"> is completely independent of the platform and it is easily portable. It provides compatibility at binary level. This software tool is largely independent from the host operating system and this makes the detection more efficient without having any compatibility issues for any environment and operating system.</w:t>
       </w:r>
     </w:p>
     <w:p>
       <w:pPr>
         <w:pStyle w:val="Heading3"/>
       </w:pPr>
+      <w:proofErr w:type="spellStart"/>
       <w:r>
         <w:lastRenderedPageBreak/>
-        <w:t>MalwareBytes:</w:t>
+        <w:t>MalwareBytes</w:t>
+      </w:r>
+      <w:proofErr w:type="spellEnd"/>
+      <w:r>
+        <w:t>:</w:t>
       </w:r>
     </w:p>
     <w:p>
@@ -573,13 +637,23 @@
         <w:tab/>
         <w:t xml:space="preserve">Fast and efficient scanning is one of the key features of this tool. </w:t>
       </w:r>
+      <w:proofErr w:type="spellStart"/>
       <w:r>
         <w:rPr>
           <w:rFonts w:cstheme="minorHAnsi"/>
           <w:color w:val="444444"/>
           <w:szCs w:val="20"/>
         </w:rPr>
-        <w:t>MalwareBytes Anti-Malware completely removes the exis</w:t>
+        <w:t>MalwareBytes</w:t>
+      </w:r>
+      <w:proofErr w:type="spellEnd"/>
+      <w:r>
+        <w:rPr>
+          <w:rFonts w:cstheme="minorHAnsi"/>
+          <w:color w:val="444444"/>
+          <w:szCs w:val="20"/>
+        </w:rPr>
+        <w:t xml:space="preserve"> Anti-Malware completely removes the exis</w:t>
       </w:r>
       <w:r>
         <w:rPr>
@@ -669,7 +743,19 @@
         <w:t xml:space="preserve"> </w:t>
       </w:r>
       <w:r>
-        <w:t>New Zealand cyber security strategy is a cutting edge, dynamic, safe and universally adaptable. The digital security framework is developing. New foundations like CERT NZ have been set up and all our administration offices with digital security obligations are building noteworthy associations over the framework, both locally and universally.</w:t>
+        <w:t xml:space="preserve">New Zealand cyber security strategy is a cutting edge, dynamic, safe and universally adaptable. The digital security </w:t>
+      </w:r>
+      <w:r>
+        <w:t>system</w:t>
+      </w:r>
+      <w:r>
+        <w:t xml:space="preserve"> is developing. New foundations like CERT NZ have been set up and all our administration offices with digital security obligations are building noteworthy associations over the </w:t>
+      </w:r>
+      <w:r>
+        <w:t>system</w:t>
+      </w:r>
+      <w:r>
+        <w:t>, both locally and universally.</w:t>
       </w:r>
     </w:p>
     <w:p>
@@ -691,6 +777,35 @@
       <w:r>
         <w:t>Human rights ought to be secured online as they are disconnected. Worldwide and local law correspondingly apply online as disconnected. This incorporates the privilege to opportunity of articulation, and the insurance of security, as set out in New Zealand law and existing worldwide law.</w:t>
       </w:r>
+      <w:r>
+        <w:t xml:space="preserve"> </w:t>
+      </w:r>
+      <w:sdt>
+        <w:sdtPr>
+          <w:id w:val="-1410911835"/>
+          <w:citation/>
+        </w:sdtPr>
+        <w:sdtContent>
+          <w:r>
+            <w:fldChar w:fldCharType="begin"/>
+          </w:r>
+          <w:r>
+            <w:instrText xml:space="preserve">CITATION Sop \l 1033 </w:instrText>
+          </w:r>
+          <w:r>
+            <w:fldChar w:fldCharType="separate"/>
+          </w:r>
+          <w:r>
+            <w:rPr>
+              <w:noProof/>
+            </w:rPr>
+            <w:t>(Sophie Victoria, 2015)</w:t>
+          </w:r>
+          <w:r>
+            <w:fldChar w:fldCharType="end"/>
+          </w:r>
+        </w:sdtContent>
+      </w:sdt>
     </w:p>
     <w:p>
       <w:r>
@@ -846,8 +961,43 @@
         <w:t>landscape</w:t>
       </w:r>
       <w:r>
-        <w:t xml:space="preserve"> will keep on changing with new advances, dangers and openings developing. Foreseeing the future won't get simpler, so our capacity and eagerness to adjust to change and work together is basic.</w:t>
-      </w:r>
+        <w:t xml:space="preserve"> will keep on changing with new advances, dangers and openings developing. Foreseeing </w:t>
+      </w:r>
+      <w:r>
+        <w:t>the future won't get simpler,</w:t>
+      </w:r>
+      <w:r>
+        <w:t xml:space="preserve"> our capacity and eagerness to adjust to work together is basic.</w:t>
+      </w:r>
+      <w:r>
+        <w:t xml:space="preserve"> </w:t>
+      </w:r>
+      <w:sdt>
+        <w:sdtPr>
+          <w:id w:val="-1509519604"/>
+          <w:citation/>
+        </w:sdtPr>
+        <w:sdtContent>
+          <w:r>
+            <w:fldChar w:fldCharType="begin"/>
+          </w:r>
+          <w:r>
+            <w:instrText xml:space="preserve">CITATION htt \l 1033 </w:instrText>
+          </w:r>
+          <w:r>
+            <w:fldChar w:fldCharType="separate"/>
+          </w:r>
+          <w:r>
+            <w:rPr>
+              <w:noProof/>
+            </w:rPr>
+            <w:t>(Nicholus Gilmour, 2015)</w:t>
+          </w:r>
+          <w:r>
+            <w:fldChar w:fldCharType="end"/>
+          </w:r>
+        </w:sdtContent>
+      </w:sdt>
     </w:p>
     <w:p/>
     <w:p/>
@@ -885,21 +1035,77 @@
     <w:p>
       <w:r>
         <w:tab/>
-        <w:t xml:space="preserve">You don't need to look any further than the last year's Dyn occurrence to perceive how your business could be diminished to a substance attempting to </w:t>
+        <w:t xml:space="preserve">You don't need to look any further than the last year's </w:t>
+      </w:r>
+      <w:proofErr w:type="spellStart"/>
+      <w:r>
+        <w:t>Dyn</w:t>
+      </w:r>
+      <w:proofErr w:type="spellEnd"/>
+      <w:r>
+        <w:t xml:space="preserve"> occurrence to perceive how your business could be diminished to a substance attempting to </w:t>
       </w:r>
       <w:r>
         <w:t>rebuild its reputation and pipeline</w:t>
       </w:r>
       <w:r>
-        <w:t xml:space="preserve">. In a solitary end of the week, the most noticeably terrible conveyed refusal of administration assault in history smashed the world's biggest internet providers. Twitter, Reddit, The New York Times, and PayPal were only a portion of the huge locales that went down because of assault. The detailed harm from this malevolent assault for Dyn was lost 8% of its business. The brutality of the message sent for computerized undertakings was limitless. </w:t>
-      </w:r>
+        <w:t xml:space="preserve">. In a solitary end of the week, the most noticeably terrible conveyed refusal of administration assault in history smashed the world's biggest internet providers. Twitter, </w:t>
+      </w:r>
+      <w:proofErr w:type="spellStart"/>
+      <w:r>
+        <w:t>Reddit</w:t>
+      </w:r>
+      <w:proofErr w:type="spellEnd"/>
+      <w:r>
+        <w:t xml:space="preserve">, The New York Times, and PayPal were only a portion of the huge locales that went down because of assault. The detailed harm from this malevolent assault for </w:t>
+      </w:r>
+      <w:proofErr w:type="spellStart"/>
+      <w:r>
+        <w:t>Dyn</w:t>
+      </w:r>
+      <w:proofErr w:type="spellEnd"/>
+      <w:r>
+        <w:t xml:space="preserve"> was lost 8% of its business. The brutality of the message sent for computerized undertakings was limitless. </w:t>
+      </w:r>
+      <w:sdt>
+        <w:sdtPr>
+          <w:id w:val="465934370"/>
+          <w:citation/>
+        </w:sdtPr>
+        <w:sdtContent>
+          <w:r>
+            <w:fldChar w:fldCharType="begin"/>
+          </w:r>
+          <w:r>
+            <w:instrText xml:space="preserve"> CITATION Aar12 \l 1033 </w:instrText>
+          </w:r>
+          <w:r>
+            <w:fldChar w:fldCharType="separate"/>
+          </w:r>
+          <w:r>
+            <w:rPr>
+              <w:noProof/>
+            </w:rPr>
+            <w:t>(Aaron Weiss, 2012)</w:t>
+          </w:r>
+          <w:r>
+            <w:fldChar w:fldCharType="end"/>
+          </w:r>
+        </w:sdtContent>
+      </w:sdt>
     </w:p>
     <w:p>
       <w:pPr>
         <w:ind w:firstLine="720"/>
       </w:pPr>
       <w:r>
-        <w:t xml:space="preserve">The advancement of DoS attacks give no indications of easing back. They continue developing in volume and recurrence, today most usually including a "blended" or "hybrid" approach. Without early threat detection and traffic profiling frameworks, it's difficult to know they're here. Truth be told, odds are you think about it just when your site slows down or crashes. </w:t>
+        <w:t xml:space="preserve">The advancement of DoS attacks give no indications of easing back. They continue developing in volume and recurrence, today most usually including a "blended" or "hybrid" approach. Without early threat detection and traffic profiling </w:t>
+      </w:r>
+      <w:r>
+        <w:t>system</w:t>
+      </w:r>
+      <w:r>
+        <w:t xml:space="preserve">s, it's difficult to know they're here. Truth be told, odds are you think about it just when your site slows down or crashes. </w:t>
       </w:r>
     </w:p>
     <w:p>
@@ -907,8 +1113,43 @@
         <w:ind w:firstLine="720"/>
       </w:pPr>
       <w:r>
-        <w:t>This is particularly valid for complex attacks, which utilize a blended methodology and focus on various levels at the same time. These type of attacks target information, applications, and framework at the same time to expand the odds of its progress. To battle them, you need a fight plan, just as dependable DoS counteraction and moderation arrangements. You need a coordinated security technique that ensures all foundation levels.</w:t>
-      </w:r>
+        <w:t xml:space="preserve">This is particularly valid for complex attacks, which utilize a blended methodology and focus on various levels at the same time. These type of attacks target information, applications, and </w:t>
+      </w:r>
+      <w:r>
+        <w:t>system</w:t>
+      </w:r>
+      <w:r>
+        <w:t xml:space="preserve"> at the same time to expand the odds of its progress. To battle them, you need a fight plan, just as dependable DoS counteraction and moderation arrangements. You need a coordinated security technique that ensures all foundation levels.</w:t>
+      </w:r>
+      <w:r>
+        <w:t xml:space="preserve"> </w:t>
+      </w:r>
+      <w:sdt>
+        <w:sdtPr>
+          <w:id w:val="-1751180903"/>
+          <w:citation/>
+        </w:sdtPr>
+        <w:sdtContent>
+          <w:r>
+            <w:fldChar w:fldCharType="begin"/>
+          </w:r>
+          <w:r>
+            <w:instrText xml:space="preserve">CITATION Rac16 \l 1033 </w:instrText>
+          </w:r>
+          <w:r>
+            <w:fldChar w:fldCharType="separate"/>
+          </w:r>
+          <w:r>
+            <w:rPr>
+              <w:noProof/>
+            </w:rPr>
+            <w:t>(Rachel kartch, 2016)</w:t>
+          </w:r>
+          <w:r>
+            <w:fldChar w:fldCharType="end"/>
+          </w:r>
+        </w:sdtContent>
+      </w:sdt>
     </w:p>
     <w:p>
       <w:pPr>
@@ -947,7 +1188,15 @@
         <w:tab/>
       </w:r>
       <w:r>
-        <w:t>A SYN flood (half-open assault) is a sort of DDoS attack which expects to make a worker inaccessible to genuine traffic by expending all accessible worker a</w:t>
+        <w:t xml:space="preserve">A SYN flood (half-open assault) is a sort of </w:t>
+      </w:r>
+      <w:proofErr w:type="spellStart"/>
+      <w:r>
+        <w:t>DDoS</w:t>
+      </w:r>
+      <w:proofErr w:type="spellEnd"/>
+      <w:r>
+        <w:t xml:space="preserve"> attack which expects to make a worker inaccessible to genuine traffic by expending all accessible worker a</w:t>
       </w:r>
       <w:r>
         <w:t xml:space="preserve">ssets. By consistently sending </w:t>
@@ -1072,6 +1321,32 @@
       <w:r>
         <w:t xml:space="preserve">So, often half-open attacks happens in this context which are in turn the result of the above situation. </w:t>
       </w:r>
+      <w:sdt>
+        <w:sdtPr>
+          <w:id w:val="1613172216"/>
+          <w:citation/>
+        </w:sdtPr>
+        <w:sdtContent>
+          <w:r>
+            <w:fldChar w:fldCharType="begin"/>
+          </w:r>
+          <w:r>
+            <w:instrText xml:space="preserve">CITATION Clo \y  \l 1033 </w:instrText>
+          </w:r>
+          <w:r>
+            <w:fldChar w:fldCharType="separate"/>
+          </w:r>
+          <w:r>
+            <w:rPr>
+              <w:noProof/>
+            </w:rPr>
+            <w:t>(CloudFlare, SYN Flood Attack)</w:t>
+          </w:r>
+          <w:r>
+            <w:fldChar w:fldCharType="end"/>
+          </w:r>
+        </w:sdtContent>
+      </w:sdt>
     </w:p>
     <w:p>
       <w:pPr>
@@ -1090,10 +1365,26 @@
         <w:t>. A large number</w:t>
       </w:r>
       <w:r>
-        <w:t xml:space="preserve"> of these bots together create a distributed denial of service (DDoS) attack. </w:t>
-      </w:r>
-      <w:r>
-        <w:t>This makes the DDoS attack more complex and untraceable as the bots/machines are spread across a wi</w:t>
+        <w:t xml:space="preserve"> of these bots together create a distributed denial of service (</w:t>
+      </w:r>
+      <w:proofErr w:type="spellStart"/>
+      <w:r>
+        <w:t>DDoS</w:t>
+      </w:r>
+      <w:proofErr w:type="spellEnd"/>
+      <w:r>
+        <w:t xml:space="preserve">) attack. </w:t>
+      </w:r>
+      <w:r>
+        <w:t xml:space="preserve">This makes the </w:t>
+      </w:r>
+      <w:proofErr w:type="spellStart"/>
+      <w:r>
+        <w:t>DDoS</w:t>
+      </w:r>
+      <w:proofErr w:type="spellEnd"/>
+      <w:r>
+        <w:t xml:space="preserve"> attack more complex and untraceable as the bots/machines are spread across a wi</w:t>
       </w:r>
       <w:r>
         <w:t xml:space="preserve">de area of coverage </w:t>
@@ -1187,8 +1478,13 @@
       <w:r>
         <w:t xml:space="preserve">, ransomware, falsely tapping on advertisements or appropriated </w:t>
       </w:r>
-      <w:r>
-        <w:t>DDoS attacks</w:t>
+      <w:proofErr w:type="spellStart"/>
+      <w:r>
+        <w:t>DDoS</w:t>
+      </w:r>
+      <w:proofErr w:type="spellEnd"/>
+      <w:r>
+        <w:t xml:space="preserve"> attacks</w:t>
       </w:r>
       <w:r>
         <w:t>.</w:t>
@@ -1203,7 +1499,15 @@
         <w:t>device</w:t>
       </w:r>
       <w:r>
-        <w:t xml:space="preserve">, DDoS botnet malware can have various degrees of </w:t>
+        <w:t xml:space="preserve">, </w:t>
+      </w:r>
+      <w:proofErr w:type="spellStart"/>
+      <w:r>
+        <w:t>DDoS</w:t>
+      </w:r>
+      <w:proofErr w:type="spellEnd"/>
+      <w:r>
+        <w:t xml:space="preserve"> botnet malware can have various degrees of </w:t>
       </w:r>
       <w:r>
         <w:t>deceivability</w:t>
@@ -1217,6 +1521,9 @@
       <w:r>
         <w:t>, while other malware runs quietly as a foundation procedure while standing by quietly for guidelines from the aggressor or "bot herder."</w:t>
       </w:r>
+      <w:r>
+        <w:t xml:space="preserve"> </w:t>
+      </w:r>
     </w:p>
     <w:p>
       <w:pPr>
@@ -1249,6 +1556,35 @@
       <w:r>
         <w:t xml:space="preserve"> in the encompassing system.</w:t>
       </w:r>
+      <w:r>
+        <w:t xml:space="preserve"> </w:t>
+      </w:r>
+      <w:sdt>
+        <w:sdtPr>
+          <w:id w:val="470566606"/>
+          <w:citation/>
+        </w:sdtPr>
+        <w:sdtContent>
+          <w:r>
+            <w:fldChar w:fldCharType="begin"/>
+          </w:r>
+          <w:r>
+            <w:instrText xml:space="preserve">CITATION Clo1 \y  \l 1033 </w:instrText>
+          </w:r>
+          <w:r>
+            <w:fldChar w:fldCharType="separate"/>
+          </w:r>
+          <w:r>
+            <w:rPr>
+              <w:noProof/>
+            </w:rPr>
+            <w:t>(CloudFlare, What is a Botnet?)</w:t>
+          </w:r>
+          <w:r>
+            <w:fldChar w:fldCharType="end"/>
+          </w:r>
+        </w:sdtContent>
+      </w:sdt>
     </w:p>
     <w:p>
       <w:pPr>
@@ -1398,8 +1734,13 @@
       <w:pPr>
         <w:pStyle w:val="Heading3"/>
       </w:pPr>
-      <w:r>
-        <w:t>McAfree Antivirus Software:</w:t>
+      <w:proofErr w:type="spellStart"/>
+      <w:r>
+        <w:t>McAfree</w:t>
+      </w:r>
+      <w:proofErr w:type="spellEnd"/>
+      <w:r>
+        <w:t xml:space="preserve"> Antivirus Software:</w:t>
       </w:r>
     </w:p>
     <w:p>
@@ -1449,10 +1790,50 @@
         <w:t xml:space="preserve"> </w:t>
       </w:r>
       <w:r>
-        <w:t>Your system faces dangers of every kind imaginable, and consequently ought to be set up to safeguard, recognize and react to a full scope of assaults. In any case, actually the greatest peril to most organizations are not here now gone again later danger entertainers, yet rather assailants that are very much supported and are focusing on explicit associations for explicit reasons. Hence, your system security methodology should have the option to address the different strategies these entertainers may utilize.</w:t>
-      </w:r>
-      <w:r>
-        <w:t xml:space="preserve"> Given below are some the top tools used to protect networks. </w:t>
+        <w:t>Your system faces dangers of every kind imaginable, and consequently ought to be set up to safeguard, recognize and react to a full scope of assaults. In any case, actually the greatest peril to most organizations are not here now gone again later danger entertainers, yet rather assailants that are very much supported and are focusing on explicit associations for explicit reasons. Hence, your system security methodology should have the option to address the different strategies</w:t>
+      </w:r>
+      <w:r>
+        <w:t xml:space="preserve"> these entertainers may utilize</w:t>
+      </w:r>
+      <w:r>
+        <w:t xml:space="preserve">. </w:t>
+      </w:r>
+      <w:sdt>
+        <w:sdtPr>
+          <w:id w:val="-1540276828"/>
+          <w:citation/>
+        </w:sdtPr>
+        <w:sdtContent>
+          <w:r>
+            <w:fldChar w:fldCharType="begin"/>
+          </w:r>
+          <w:r>
+            <w:instrText xml:space="preserve"> CITATION Dan19 \l 1033 </w:instrText>
+          </w:r>
+          <w:r>
+            <w:fldChar w:fldCharType="separate"/>
+          </w:r>
+          <w:r>
+            <w:rPr>
+              <w:noProof/>
+            </w:rPr>
+            <w:t>(Dan Daiels, 2019)</w:t>
+          </w:r>
+          <w:r>
+            <w:fldChar w:fldCharType="end"/>
+          </w:r>
+        </w:sdtContent>
+      </w:sdt>
+    </w:p>
+    <w:p>
+      <w:pPr>
+        <w:ind w:firstLine="720"/>
+      </w:pPr>
+      <w:r>
+        <w:t>Given below are some the top tools used to protect networks</w:t>
+      </w:r>
+      <w:r>
+        <w:t>:</w:t>
       </w:r>
     </w:p>
     <w:p>
@@ -1474,7 +1855,13 @@
         <w:t xml:space="preserve">to pose restriction and hindrance upon a system and also include the other assets. </w:t>
       </w:r>
       <w:r>
-        <w:t xml:space="preserve">It is a procedure by which clients can get to and are allowed sure privilege to frameworks, assets or data. </w:t>
+        <w:t xml:space="preserve">It is a procedure by which clients can get to and are allowed sure privilege to </w:t>
+      </w:r>
+      <w:r>
+        <w:t>systems</w:t>
+      </w:r>
+      <w:r>
+        <w:t xml:space="preserve">, assets or data. </w:t>
       </w:r>
       <w:r>
         <w:t>It</w:t>
@@ -1492,16 +1879,25 @@
         <w:t xml:space="preserve">for security </w:t>
       </w:r>
       <w:r>
-        <w:t xml:space="preserve">that has command over who can see various angles, what can be seen and who can utilize assets in a registering domain. It is a basic idea that </w:t>
+        <w:t xml:space="preserve">that has command over who can see various </w:t>
+      </w:r>
+      <w:r>
+        <w:t>assets</w:t>
+      </w:r>
+      <w:r>
+        <w:t xml:space="preserve">, what can be seen and who can utilize assets in a registering domain. It is a basic idea that </w:t>
       </w:r>
       <w:r>
         <w:t xml:space="preserve">fatality for an </w:t>
       </w:r>
       <w:r>
-        <w:t xml:space="preserve">association. </w:t>
-      </w:r>
-      <w:r>
-        <w:t xml:space="preserve">To build up a safe framework, </w:t>
+        <w:t xml:space="preserve">association. To build up a safe </w:t>
+      </w:r>
+      <w:r>
+        <w:t>system</w:t>
+      </w:r>
+      <w:r>
+        <w:t xml:space="preserve">, </w:t>
       </w:r>
       <w:r>
         <w:t>control of access via electronic method</w:t>
@@ -1525,14 +1921,52 @@
         <w:t>access card readers</w:t>
       </w:r>
       <w:r>
-        <w:t>, examining and reports to follow worker access to limited business areas and territories. These frameworks incorporate access control boards to restrict passage to delicate zones like cautions and lock down regions to foresta</w:t>
-      </w:r>
-      <w:r>
-        <w:t xml:space="preserve">ll unapproved access or tasks. </w:t>
-      </w:r>
-      <w:r>
-        <w:t>Access control frameworks perform recognizable proof, validation, and approval of clients and substances by assessing required login accreditations that may incorporate passwords, pins, bio-metric outputs or other verification factors. There is multifaceted validation which requires at least two confirmation factors which is frequently a significant piece of the layered guard to secure access control frameworks.</w:t>
-      </w:r>
+        <w:t xml:space="preserve">, examining and reports to follow worker access to limited business areas and territories. These </w:t>
+      </w:r>
+      <w:r>
+        <w:t>system</w:t>
+      </w:r>
+      <w:r>
+        <w:t xml:space="preserve">s incorporate access control boards to restrict passage to delicate zones like cautions and lock down regions to forestall unapproved access or tasks. Access control </w:t>
+      </w:r>
+      <w:r>
+        <w:t>system</w:t>
+      </w:r>
+      <w:r>
+        <w:t xml:space="preserve">s perform recognizable proof, validation, and approval of clients and substances by assessing required login accreditations that may incorporate passwords, pins, bio-metric outputs or other verification factors. There is multifaceted validation which requires at least two confirmation factors which is frequently a significant piece of the layered guard to secure access control </w:t>
+      </w:r>
+      <w:r>
+        <w:t>system</w:t>
+      </w:r>
+      <w:r>
+        <w:t>s.</w:t>
+      </w:r>
+      <w:sdt>
+        <w:sdtPr>
+          <w:id w:val="-1115210756"/>
+          <w:citation/>
+        </w:sdtPr>
+        <w:sdtContent>
+          <w:r>
+            <w:fldChar w:fldCharType="begin"/>
+          </w:r>
+          <w:r>
+            <w:instrText xml:space="preserve"> CITATION Gee19 \l 1033 </w:instrText>
+          </w:r>
+          <w:r>
+            <w:fldChar w:fldCharType="separate"/>
+          </w:r>
+          <w:r>
+            <w:rPr>
+              <w:noProof/>
+            </w:rPr>
+            <w:t xml:space="preserve"> (GeeksforGeeks, 2019)</w:t>
+          </w:r>
+          <w:r>
+            <w:fldChar w:fldCharType="end"/>
+          </w:r>
+        </w:sdtContent>
+      </w:sdt>
     </w:p>
     <w:p>
       <w:pPr>
@@ -1547,15 +1981,44 @@
         <w:tab/>
       </w:r>
       <w:r>
-        <w:t>Security for every application is one of the significant measures and in light of the fact that the present applications are being used worldwide by millions of customers and clients. They are regularly accessible over different systems and for most of them cloud deployment is on, expanding weaknesses to security threats and potential harm from attackers. There is expanding weight and motivation to guarantee and insure that provided will be the security at the system level as well as inside applications themselves. We can explain this in a way that today almost all of the programmers are using or related to some kind of applications with their chances of being attacked have increased a lot more today than ever before. The major aim of the testing process and procedures for the security and to safeguard the applications can help us visualize and understand the shortcomings and in this way the attacks can be avoided beforehand and attackers can be restricted from giving any harm to data or compromising the system.</w:t>
-      </w:r>
+        <w:t xml:space="preserve">Security for every application is one of the significant measures and in light of the fact that the present applications are being used worldwide by millions of customers and clients. They are regularly accessible over different systems and for most of them cloud deployment is on, expanding weaknesses to security threats and potential harm from attackers. There is expanding weight and motivation to guarantee and insure that provided will be the security at the system level as well as inside applications themselves. We can explain this in a way that today almost all of the programmers are using or related to some kind of applications with their chances of being attacked have increased a lot more today than ever before. The major aim of the testing process and procedures for the security and to safeguard the applications can help us visualize and understand the shortcomings and in this way the attacks can be </w:t>
+      </w:r>
+      <w:r>
+        <w:lastRenderedPageBreak/>
+        <w:t>avoided beforehand and attackers can be restricted from giving any harm to data or compromising the system.</w:t>
+      </w:r>
+      <w:sdt>
+        <w:sdtPr>
+          <w:id w:val="971022836"/>
+          <w:citation/>
+        </w:sdtPr>
+        <w:sdtContent>
+          <w:r>
+            <w:fldChar w:fldCharType="begin"/>
+          </w:r>
+          <w:r>
+            <w:instrText xml:space="preserve">CITATION VMw \y  \l 1033 </w:instrText>
+          </w:r>
+          <w:r>
+            <w:fldChar w:fldCharType="separate"/>
+          </w:r>
+          <w:r>
+            <w:rPr>
+              <w:noProof/>
+            </w:rPr>
+            <w:t xml:space="preserve"> (VMware)</w:t>
+          </w:r>
+          <w:r>
+            <w:fldChar w:fldCharType="end"/>
+          </w:r>
+        </w:sdtContent>
+      </w:sdt>
     </w:p>
     <w:p>
       <w:pPr>
         <w:pStyle w:val="Heading3"/>
       </w:pPr>
       <w:r>
-        <w:lastRenderedPageBreak/>
         <w:t>Web Security:</w:t>
       </w:r>
     </w:p>
@@ -1566,6 +2029,32 @@
       <w:r>
         <w:t>Essentially all organizations, most government offices, and numerous people presently have Websites. The quantity of people and organizations with Internet get to is extending quickly and these have graphical Web programs. Subsequently, organizations are excited for arrangements made for an office for the e-commerce buying and selling online on the internet. Yet, actually web applications are incredibly defenseless against different types of vulnerabilities. As organizations realize that their system and applications need protection against the outside attacks, the interest for secure Web administrations develops.</w:t>
       </w:r>
+      <w:sdt>
+        <w:sdtPr>
+          <w:id w:val="549732320"/>
+          <w:citation/>
+        </w:sdtPr>
+        <w:sdtContent>
+          <w:r>
+            <w:fldChar w:fldCharType="begin"/>
+          </w:r>
+          <w:r>
+            <w:instrText xml:space="preserve">CITATION Goo \y  \l 1033 </w:instrText>
+          </w:r>
+          <w:r>
+            <w:fldChar w:fldCharType="separate"/>
+          </w:r>
+          <w:r>
+            <w:rPr>
+              <w:noProof/>
+            </w:rPr>
+            <w:t xml:space="preserve"> (GoodFirms)</w:t>
+          </w:r>
+          <w:r>
+            <w:fldChar w:fldCharType="end"/>
+          </w:r>
+        </w:sdtContent>
+      </w:sdt>
     </w:p>
     <w:p/>
     <w:p>
@@ -1656,6 +2145,32 @@
       <w:r>
         <w:t xml:space="preserve"> </w:t>
       </w:r>
+      <w:sdt>
+        <w:sdtPr>
+          <w:id w:val="-83607556"/>
+          <w:citation/>
+        </w:sdtPr>
+        <w:sdtContent>
+          <w:r>
+            <w:fldChar w:fldCharType="begin"/>
+          </w:r>
+          <w:r>
+            <w:instrText xml:space="preserve">CITATION Man15 \l 1033 </w:instrText>
+          </w:r>
+          <w:r>
+            <w:fldChar w:fldCharType="separate"/>
+          </w:r>
+          <w:r>
+            <w:rPr>
+              <w:noProof/>
+            </w:rPr>
+            <w:t>(Wutte, 2015)</w:t>
+          </w:r>
+          <w:r>
+            <w:fldChar w:fldCharType="end"/>
+          </w:r>
+        </w:sdtContent>
+      </w:sdt>
     </w:p>
     <w:p>
       <w:pPr>
@@ -1816,6 +2331,68 @@
         </w:rPr>
         <w:t>.</w:t>
       </w:r>
+      <w:r>
+        <w:rPr>
+          <w:rFonts w:cstheme="minorHAnsi"/>
+          <w:color w:val="000000"/>
+          <w:shd w:val="clear" w:color="auto" w:fill="FFFFFF"/>
+        </w:rPr>
+        <w:t xml:space="preserve"> </w:t>
+      </w:r>
+      <w:sdt>
+        <w:sdtPr>
+          <w:rPr>
+            <w:rFonts w:cstheme="minorHAnsi"/>
+            <w:color w:val="000000"/>
+            <w:shd w:val="clear" w:color="auto" w:fill="FFFFFF"/>
+          </w:rPr>
+          <w:id w:val="1762412632"/>
+          <w:citation/>
+        </w:sdtPr>
+        <w:sdtContent>
+          <w:r>
+            <w:rPr>
+              <w:rFonts w:cstheme="minorHAnsi"/>
+              <w:color w:val="000000"/>
+              <w:shd w:val="clear" w:color="auto" w:fill="FFFFFF"/>
+            </w:rPr>
+            <w:fldChar w:fldCharType="begin"/>
+          </w:r>
+          <w:r>
+            <w:rPr>
+              <w:rFonts w:cstheme="minorHAnsi"/>
+              <w:color w:val="000000"/>
+              <w:shd w:val="clear" w:color="auto" w:fill="FFFFFF"/>
+            </w:rPr>
+            <w:instrText xml:space="preserve">CITATION Tut \y  \l 1033 </w:instrText>
+          </w:r>
+          <w:r>
+            <w:rPr>
+              <w:rFonts w:cstheme="minorHAnsi"/>
+              <w:color w:val="000000"/>
+              <w:shd w:val="clear" w:color="auto" w:fill="FFFFFF"/>
+            </w:rPr>
+            <w:fldChar w:fldCharType="separate"/>
+          </w:r>
+          <w:r>
+            <w:rPr>
+              <w:rFonts w:cstheme="minorHAnsi"/>
+              <w:noProof/>
+              <w:color w:val="000000"/>
+              <w:shd w:val="clear" w:color="auto" w:fill="FFFFFF"/>
+            </w:rPr>
+            <w:t>(TutorialsPoint)</w:t>
+          </w:r>
+          <w:r>
+            <w:rPr>
+              <w:rFonts w:cstheme="minorHAnsi"/>
+              <w:color w:val="000000"/>
+              <w:shd w:val="clear" w:color="auto" w:fill="FFFFFF"/>
+            </w:rPr>
+            <w:fldChar w:fldCharType="end"/>
+          </w:r>
+        </w:sdtContent>
+      </w:sdt>
     </w:p>
     <w:p>
       <w:pPr>
@@ -1953,6 +2530,37 @@
       <w:r>
         <w:t>.</w:t>
       </w:r>
+      <w:r>
+        <w:t xml:space="preserve"> </w:t>
+      </w:r>
+      <w:sdt>
+        <w:sdtPr>
+          <w:id w:val="-2143022011"/>
+          <w:citation/>
+        </w:sdtPr>
+        <w:sdtContent>
+          <w:r>
+            <w:fldChar w:fldCharType="begin"/>
+          </w:r>
+          <w:r>
+            <w:instrText xml:space="preserve">CITATION spl \y  \l 1033 </w:instrText>
+          </w:r>
+          <w:r>
+            <w:fldChar w:fldCharType="separate"/>
+          </w:r>
+          <w:r>
+            <w:rPr>
+              <w:noProof/>
+            </w:rPr>
+            <w:t>(splashdata)</w:t>
+          </w:r>
+          <w:r>
+            <w:fldChar w:fldCharType="end"/>
+          </w:r>
+        </w:sdtContent>
+      </w:sdt>
+      <w:bookmarkStart w:id="0" w:name="_GoBack"/>
+      <w:bookmarkEnd w:id="0"/>
     </w:p>
     <w:p>
       <w:pPr>
@@ -2100,6 +2708,54 @@
         </w:rPr>
         <w:t>.</w:t>
       </w:r>
+      <w:r>
+        <w:rPr>
+          <w:shd w:val="clear" w:color="auto" w:fill="FFFFFF"/>
+        </w:rPr>
+        <w:t xml:space="preserve"> </w:t>
+      </w:r>
+      <w:sdt>
+        <w:sdtPr>
+          <w:rPr>
+            <w:shd w:val="clear" w:color="auto" w:fill="FFFFFF"/>
+          </w:rPr>
+          <w:id w:val="-297839524"/>
+          <w:citation/>
+        </w:sdtPr>
+        <w:sdtContent>
+          <w:r>
+            <w:rPr>
+              <w:shd w:val="clear" w:color="auto" w:fill="FFFFFF"/>
+            </w:rPr>
+            <w:fldChar w:fldCharType="begin"/>
+          </w:r>
+          <w:r>
+            <w:rPr>
+              <w:shd w:val="clear" w:color="auto" w:fill="FFFFFF"/>
+            </w:rPr>
+            <w:instrText xml:space="preserve">CITATION com \l 1033 </w:instrText>
+          </w:r>
+          <w:r>
+            <w:rPr>
+              <w:shd w:val="clear" w:color="auto" w:fill="FFFFFF"/>
+            </w:rPr>
+            <w:fldChar w:fldCharType="separate"/>
+          </w:r>
+          <w:r>
+            <w:rPr>
+              <w:noProof/>
+              <w:shd w:val="clear" w:color="auto" w:fill="FFFFFF"/>
+            </w:rPr>
+            <w:t>(commonlounge, 2018)</w:t>
+          </w:r>
+          <w:r>
+            <w:rPr>
+              <w:shd w:val="clear" w:color="auto" w:fill="FFFFFF"/>
+            </w:rPr>
+            <w:fldChar w:fldCharType="end"/>
+          </w:r>
+        </w:sdtContent>
+      </w:sdt>
     </w:p>
     <w:p>
       <w:pPr>
@@ -2209,9 +2865,11 @@
           <w:numId w:val="5"/>
         </w:numPr>
       </w:pPr>
+      <w:proofErr w:type="spellStart"/>
       <w:r>
         <w:t>Accunetix</w:t>
       </w:r>
+      <w:proofErr w:type="spellEnd"/>
     </w:p>
     <w:p>
       <w:pPr>
@@ -2221,9 +2879,11 @@
           <w:numId w:val="5"/>
         </w:numPr>
       </w:pPr>
+      <w:proofErr w:type="spellStart"/>
       <w:r>
         <w:t>Nesus</w:t>
       </w:r>
+      <w:proofErr w:type="spellEnd"/>
       <w:r>
         <w:tab/>
         <w:t>(Network Security)</w:t>
@@ -2265,8 +2925,16 @@
           <w:numId w:val="5"/>
         </w:numPr>
       </w:pPr>
-      <w:r>
-        <w:t>Metasploit Framework</w:t>
+      <w:proofErr w:type="spellStart"/>
+      <w:r>
+        <w:t>Metasploit</w:t>
+      </w:r>
+      <w:proofErr w:type="spellEnd"/>
+      <w:r>
+        <w:t xml:space="preserve"> </w:t>
+      </w:r>
+      <w:r>
+        <w:t>System</w:t>
       </w:r>
       <w:r>
         <w:tab/>
@@ -2305,8 +2973,13 @@
           <w:numId w:val="5"/>
         </w:numPr>
       </w:pPr>
-      <w:r>
-        <w:t>Aircrack-ng</w:t>
+      <w:proofErr w:type="spellStart"/>
+      <w:r>
+        <w:t>Aircrack</w:t>
+      </w:r>
+      <w:proofErr w:type="spellEnd"/>
+      <w:r>
+        <w:t>-ng</w:t>
       </w:r>
     </w:p>
     <w:p>
@@ -2317,9 +2990,11 @@
           <w:numId w:val="5"/>
         </w:numPr>
       </w:pPr>
+      <w:proofErr w:type="spellStart"/>
       <w:r>
         <w:t>SQLninja</w:t>
       </w:r>
+      <w:proofErr w:type="spellEnd"/>
     </w:p>
     <w:p>
       <w:pPr>
@@ -2349,9 +3024,11 @@
           <w:numId w:val="6"/>
         </w:numPr>
       </w:pPr>
+      <w:proofErr w:type="spellStart"/>
       <w:r>
         <w:t>BitDefender</w:t>
       </w:r>
+      <w:proofErr w:type="spellEnd"/>
     </w:p>
     <w:p>
       <w:pPr>
@@ -2361,9 +3038,11 @@
           <w:numId w:val="6"/>
         </w:numPr>
       </w:pPr>
+      <w:proofErr w:type="spellStart"/>
       <w:r>
         <w:t>MalwareBytes</w:t>
       </w:r>
+      <w:proofErr w:type="spellEnd"/>
     </w:p>
     <w:p>
       <w:pPr>
@@ -2534,727 +3213,506 @@
         <w:ind w:firstLine="720"/>
       </w:pPr>
     </w:p>
-    <w:p>
-      <w:pPr>
-        <w:ind w:firstLine="720"/>
-      </w:pPr>
-    </w:p>
-    <w:p>
-      <w:pPr>
-        <w:ind w:firstLine="720"/>
-      </w:pPr>
-    </w:p>
-    <w:p>
-      <w:pPr>
-        <w:ind w:firstLine="720"/>
-      </w:pPr>
-    </w:p>
-    <w:p>
-      <w:pPr>
-        <w:ind w:firstLine="720"/>
-      </w:pPr>
-    </w:p>
-    <w:p>
-      <w:pPr>
-        <w:ind w:firstLine="720"/>
-      </w:pPr>
-    </w:p>
-    <w:p>
-      <w:bookmarkStart w:id="0" w:name="_GoBack"/>
-      <w:bookmarkEnd w:id="0"/>
-    </w:p>
-    <w:p>
-      <w:pPr>
-        <w:pStyle w:val="Heading1"/>
-        <w:spacing w:line="360" w:lineRule="auto"/>
-      </w:pPr>
-      <w:r>
-        <w:lastRenderedPageBreak/>
-        <w:t>References</w:t>
-      </w:r>
-    </w:p>
-    <w:p>
-      <w:pPr>
-        <w:spacing w:line="276" w:lineRule="auto"/>
-        <w:rPr>
-          <w:color w:val="000000"/>
-        </w:rPr>
-      </w:pPr>
-      <w:r>
-        <w:rPr>
-          <w:rStyle w:val="selectable"/>
-          <w:color w:val="000000"/>
-        </w:rPr>
-        <w:t>What is XSS | Stored Cross Site Scri</w:t>
-      </w:r>
-      <w:r>
-        <w:rPr>
-          <w:rStyle w:val="selectable"/>
-          <w:color w:val="000000"/>
-        </w:rPr>
-        <w:t>pting Example | Imperva. (2020),</w:t>
-      </w:r>
-      <w:r>
-        <w:rPr>
-          <w:rStyle w:val="selectable"/>
-          <w:color w:val="000000"/>
-        </w:rPr>
-        <w:tab/>
-      </w:r>
-      <w:r>
-        <w:rPr>
-          <w:rStyle w:val="selectable"/>
-          <w:color w:val="000000"/>
-        </w:rPr>
-        <w:tab/>
-      </w:r>
-      <w:r>
-        <w:rPr>
-          <w:rStyle w:val="selectable"/>
-          <w:color w:val="000000"/>
-        </w:rPr>
-        <w:tab/>
-      </w:r>
-      <w:r>
-        <w:rPr>
-          <w:rStyle w:val="selectable"/>
-          <w:color w:val="000000"/>
-        </w:rPr>
-        <w:tab/>
-      </w:r>
-      <w:r>
-        <w:rPr>
-          <w:rStyle w:val="selectable"/>
-          <w:i/>
-          <w:color w:val="000000"/>
-        </w:rPr>
-        <w:tab/>
-        <w:t>from https://www.imperva.com/learn/application-security/cross-site-scripting-xss-attacks/</w:t>
-      </w:r>
-    </w:p>
-    <w:p>
-      <w:pPr>
-        <w:rPr>
-          <w:rFonts w:ascii="Arial" w:hAnsi="Arial" w:cs="Arial"/>
-          <w:i/>
-          <w:color w:val="000000"/>
-          <w:sz w:val="20"/>
-          <w:szCs w:val="20"/>
-          <w:shd w:val="clear" w:color="auto" w:fill="D5E1F2"/>
-        </w:rPr>
-      </w:pPr>
-      <w:r>
-        <w:rPr>
-          <w:rStyle w:val="selectable"/>
-          <w:color w:val="000000"/>
-        </w:rPr>
-        <w:t>Weiss, A. (20</w:t>
-      </w:r>
-      <w:r>
-        <w:rPr>
-          <w:rStyle w:val="selectable"/>
-          <w:color w:val="000000"/>
-        </w:rPr>
-        <w:t>20). How to Prevent DoS Attacks,</w:t>
-      </w:r>
-      <w:r>
-        <w:rPr>
-          <w:rStyle w:val="selectable"/>
-          <w:color w:val="000000"/>
-        </w:rPr>
-        <w:t xml:space="preserve"> </w:t>
-      </w:r>
-      <w:r>
-        <w:rPr>
-          <w:rStyle w:val="selectable"/>
-          <w:color w:val="000000"/>
-        </w:rPr>
-        <w:tab/>
-      </w:r>
-      <w:r>
-        <w:rPr>
-          <w:rStyle w:val="selectable"/>
-          <w:color w:val="000000"/>
-        </w:rPr>
-        <w:tab/>
-      </w:r>
-      <w:r>
-        <w:rPr>
-          <w:rStyle w:val="selectable"/>
-          <w:color w:val="000000"/>
-        </w:rPr>
-        <w:tab/>
-      </w:r>
-      <w:r>
-        <w:rPr>
-          <w:rStyle w:val="selectable"/>
-          <w:color w:val="000000"/>
-        </w:rPr>
-        <w:tab/>
-      </w:r>
-      <w:r>
-        <w:rPr>
-          <w:rStyle w:val="selectable"/>
-          <w:color w:val="000000"/>
-        </w:rPr>
-        <w:t xml:space="preserve"> </w:t>
-      </w:r>
-      <w:r>
-        <w:rPr>
-          <w:rStyle w:val="selectable"/>
-          <w:color w:val="000000"/>
-        </w:rPr>
-        <w:tab/>
-      </w:r>
-      <w:r>
-        <w:rPr>
-          <w:rStyle w:val="selectable"/>
-          <w:color w:val="000000"/>
-        </w:rPr>
-        <w:tab/>
-      </w:r>
-      <w:r>
-        <w:rPr>
-          <w:rStyle w:val="selectable"/>
-          <w:color w:val="000000"/>
-        </w:rPr>
-        <w:tab/>
-      </w:r>
-      <w:r>
-        <w:rPr>
-          <w:rStyle w:val="selectable"/>
-          <w:color w:val="000000"/>
-        </w:rPr>
-        <w:tab/>
-      </w:r>
-      <w:r>
-        <w:rPr>
-          <w:rStyle w:val="selectable"/>
-          <w:i/>
-          <w:color w:val="000000"/>
-        </w:rPr>
-        <w:t>from https://www.esecurityplanet.com/network-security/how-to-prevent-dos-attacks.html</w:t>
-      </w:r>
-    </w:p>
-    <w:p>
-      <w:pPr>
-        <w:spacing w:line="276" w:lineRule="auto"/>
-        <w:rPr>
-          <w:rStyle w:val="selectable"/>
-          <w:i/>
-          <w:color w:val="000000"/>
-        </w:rPr>
-      </w:pPr>
-      <w:r>
-        <w:rPr>
-          <w:rStyle w:val="selectable"/>
-          <w:color w:val="000000"/>
-        </w:rPr>
-        <w:t xml:space="preserve">What is phishing | Attack techniques &amp; </w:t>
-      </w:r>
-      <w:r>
-        <w:rPr>
-          <w:rStyle w:val="selectable"/>
-          <w:color w:val="000000"/>
-        </w:rPr>
-        <w:t>scam examples | Imperva. (2020),</w:t>
-      </w:r>
-      <w:r>
-        <w:rPr>
-          <w:rStyle w:val="selectable"/>
-          <w:color w:val="000000"/>
-        </w:rPr>
-        <w:tab/>
-      </w:r>
-      <w:r>
-        <w:rPr>
-          <w:rStyle w:val="selectable"/>
-          <w:color w:val="000000"/>
-        </w:rPr>
-        <w:tab/>
-      </w:r>
-      <w:r>
-        <w:rPr>
-          <w:rStyle w:val="selectable"/>
-          <w:color w:val="000000"/>
-        </w:rPr>
-        <w:tab/>
-      </w:r>
-      <w:r>
-        <w:rPr>
-          <w:rStyle w:val="selectable"/>
-          <w:color w:val="000000"/>
-        </w:rPr>
-        <w:tab/>
-      </w:r>
-      <w:r>
-        <w:rPr>
-          <w:rStyle w:val="selectable"/>
-          <w:i/>
-          <w:color w:val="000000"/>
-        </w:rPr>
-        <w:t>from https://www.imperva.com/learn/application-security/phishing-attack-scam/</w:t>
-      </w:r>
-    </w:p>
-    <w:p>
-      <w:pPr>
-        <w:spacing w:line="276" w:lineRule="auto"/>
-        <w:rPr>
-          <w:i/>
-        </w:rPr>
-      </w:pPr>
-      <w:r>
-        <w:rPr>
-          <w:rStyle w:val="selectable"/>
-          <w:color w:val="000000"/>
-        </w:rPr>
-        <w:t>Kartch, R. (2020). Distributed Denial of Service Attacks: Four Best Practi</w:t>
-      </w:r>
-      <w:r>
-        <w:rPr>
-          <w:rStyle w:val="selectable"/>
-          <w:color w:val="000000"/>
-        </w:rPr>
-        <w:t>ces for Prevention and Response,</w:t>
-      </w:r>
-      <w:r>
-        <w:rPr>
-          <w:rStyle w:val="selectable"/>
-          <w:color w:val="000000"/>
-        </w:rPr>
-        <w:tab/>
-      </w:r>
-      <w:r>
-        <w:rPr>
-          <w:rStyle w:val="selectable"/>
-          <w:i/>
-          <w:color w:val="000000"/>
-        </w:rPr>
-        <w:t>from https://insights.sei.cmu.edu/sei_blog/2016/11/distributed-denial-of-service-attacks-four-best-practices-for-prevention-and-response.html</w:t>
-      </w:r>
-    </w:p>
-    <w:p>
-      <w:pPr>
-        <w:spacing w:line="276" w:lineRule="auto"/>
-      </w:pPr>
-      <w:r>
-        <w:rPr>
-          <w:rStyle w:val="selectable"/>
-          <w:color w:val="000000"/>
-        </w:rPr>
-        <w:t xml:space="preserve">Wutte, M. </w:t>
-      </w:r>
-      <w:r>
-        <w:rPr>
-          <w:rStyle w:val="selectable"/>
-          <w:color w:val="000000"/>
-        </w:rPr>
-        <w:t>Cryptology - methods and their pr</w:t>
-      </w:r>
-      <w:r>
-        <w:rPr>
-          <w:rStyle w:val="selectable"/>
-          <w:color w:val="000000"/>
-        </w:rPr>
-        <w:t>operties - ANEXIA Blog. (2020),</w:t>
-      </w:r>
-      <w:r>
-        <w:rPr>
-          <w:rStyle w:val="selectable"/>
-          <w:color w:val="000000"/>
-        </w:rPr>
-        <w:tab/>
-      </w:r>
-      <w:r>
-        <w:rPr>
-          <w:rStyle w:val="selectable"/>
-          <w:color w:val="000000"/>
-        </w:rPr>
-        <w:tab/>
-      </w:r>
-      <w:r>
-        <w:rPr>
-          <w:rStyle w:val="selectable"/>
-          <w:color w:val="000000"/>
-        </w:rPr>
-        <w:tab/>
-      </w:r>
-      <w:r>
-        <w:rPr>
-          <w:rStyle w:val="selectable"/>
-          <w:color w:val="000000"/>
-        </w:rPr>
-        <w:tab/>
-      </w:r>
-      <w:r>
-        <w:rPr>
-          <w:rStyle w:val="selectable"/>
-          <w:color w:val="000000"/>
-        </w:rPr>
-        <w:tab/>
-      </w:r>
-      <w:r>
-        <w:rPr>
-          <w:rStyle w:val="selectable"/>
-          <w:i/>
-          <w:color w:val="000000"/>
-        </w:rPr>
-        <w:t>from https://anexia.com/blog/en/cryptology-methods-and-their-properties/</w:t>
-      </w:r>
-    </w:p>
-    <w:p>
-      <w:pPr>
-        <w:spacing w:line="276" w:lineRule="auto"/>
-      </w:pPr>
-      <w:r>
-        <w:rPr>
-          <w:rStyle w:val="selectable"/>
-          <w:color w:val="000000"/>
-        </w:rPr>
-        <w:t>What is cryptography | Cryp</w:t>
-      </w:r>
-      <w:r>
-        <w:rPr>
-          <w:rStyle w:val="selectable"/>
-          <w:color w:val="000000"/>
-        </w:rPr>
-        <w:t>tography | Khan Academy. (2020),</w:t>
-      </w:r>
-      <w:r>
-        <w:rPr>
-          <w:rStyle w:val="selectable"/>
-          <w:color w:val="000000"/>
-        </w:rPr>
-        <w:tab/>
-      </w:r>
-      <w:r>
-        <w:rPr>
-          <w:rStyle w:val="selectable"/>
-          <w:color w:val="000000"/>
-        </w:rPr>
-        <w:tab/>
-      </w:r>
-      <w:r>
-        <w:rPr>
-          <w:rStyle w:val="selectable"/>
-          <w:color w:val="000000"/>
-        </w:rPr>
-        <w:tab/>
-      </w:r>
-      <w:r>
-        <w:rPr>
-          <w:rStyle w:val="selectable"/>
-          <w:color w:val="000000"/>
-        </w:rPr>
-        <w:tab/>
-      </w:r>
-      <w:r>
-        <w:rPr>
-          <w:rStyle w:val="selectable"/>
-          <w:color w:val="000000"/>
-        </w:rPr>
-        <w:tab/>
-      </w:r>
-      <w:r>
-        <w:rPr>
-          <w:rStyle w:val="selectable"/>
-          <w:color w:val="000000"/>
-        </w:rPr>
-        <w:tab/>
-      </w:r>
-      <w:r>
-        <w:rPr>
-          <w:rStyle w:val="selectable"/>
-          <w:color w:val="000000"/>
-        </w:rPr>
-        <w:tab/>
-      </w:r>
-      <w:r>
-        <w:rPr>
-          <w:rStyle w:val="selectable"/>
-          <w:i/>
-          <w:color w:val="000000"/>
-        </w:rPr>
-        <w:t>from</w:t>
-      </w:r>
-      <w:r>
-        <w:rPr>
-          <w:rStyle w:val="selectable"/>
-          <w:color w:val="000000"/>
-        </w:rPr>
-        <w:t xml:space="preserve"> </w:t>
-      </w:r>
-      <w:r>
-        <w:rPr>
-          <w:rStyle w:val="selectable"/>
-          <w:i/>
-          <w:color w:val="000000"/>
-        </w:rPr>
-        <w:t>https://www.khanacademy.org/computing/computer-science/cryptography/crypt/v/intro-to-cryptography</w:t>
-      </w:r>
-    </w:p>
-    <w:p>
-      <w:pPr>
-        <w:spacing w:line="276" w:lineRule="auto"/>
-        <w:rPr>
-          <w:rStyle w:val="selectable"/>
-          <w:i/>
-          <w:color w:val="000000"/>
-        </w:rPr>
-      </w:pPr>
-      <w:r>
-        <w:rPr>
-          <w:rStyle w:val="selectable"/>
-          <w:color w:val="000000"/>
-        </w:rPr>
-        <w:t xml:space="preserve">Gilmour, N. (2020). </w:t>
-      </w:r>
-      <w:r>
-        <w:t>Cyber Crime and National Security: A New Zealand Perspective</w:t>
-      </w:r>
-      <w:r>
-        <w:rPr>
-          <w:rStyle w:val="selectable"/>
-          <w:color w:val="000000"/>
-        </w:rPr>
-        <w:t>,</w:t>
-      </w:r>
-      <w:r>
-        <w:rPr>
-          <w:rStyle w:val="selectable"/>
-          <w:color w:val="000000"/>
-        </w:rPr>
-        <w:tab/>
-      </w:r>
-      <w:r>
-        <w:rPr>
-          <w:rStyle w:val="selectable"/>
-          <w:color w:val="000000"/>
-        </w:rPr>
-        <w:tab/>
-      </w:r>
-      <w:r>
-        <w:rPr>
-          <w:rStyle w:val="selectable"/>
-          <w:color w:val="000000"/>
-        </w:rPr>
-        <w:tab/>
-      </w:r>
-      <w:r>
-        <w:rPr>
-          <w:rStyle w:val="selectable"/>
-          <w:color w:val="000000"/>
-        </w:rPr>
-        <w:tab/>
-      </w:r>
-      <w:r>
-        <w:rPr>
-          <w:rStyle w:val="selectable"/>
-          <w:i/>
-          <w:color w:val="000000"/>
-        </w:rPr>
-        <w:t>from https://standinggroups.ecpr.eu/sgoc/wp-content/uploads/sites/51/2020/01/richardson-gilmour.pdf</w:t>
-      </w:r>
-    </w:p>
-    <w:p>
-      <w:pPr>
-        <w:rPr>
-          <w:i/>
-        </w:rPr>
-      </w:pPr>
-      <w:r>
-        <w:rPr>
-          <w:rStyle w:val="selectable"/>
-          <w:color w:val="000000"/>
-        </w:rPr>
-        <w:t xml:space="preserve">SYN Flood Attack, CloudFare: SYN Flood Learning Objectives </w:t>
-      </w:r>
-      <w:r>
-        <w:rPr>
-          <w:rStyle w:val="selectable"/>
-          <w:color w:val="000000"/>
-        </w:rPr>
-        <w:tab/>
-      </w:r>
-      <w:r>
-        <w:rPr>
-          <w:rStyle w:val="selectable"/>
-          <w:color w:val="000000"/>
-        </w:rPr>
-        <w:tab/>
-      </w:r>
-      <w:r>
-        <w:rPr>
-          <w:rStyle w:val="selectable"/>
-          <w:color w:val="000000"/>
-        </w:rPr>
-        <w:tab/>
-      </w:r>
-      <w:r>
-        <w:rPr>
-          <w:rStyle w:val="selectable"/>
-          <w:color w:val="000000"/>
-        </w:rPr>
-        <w:tab/>
-      </w:r>
-      <w:r>
-        <w:rPr>
-          <w:rStyle w:val="selectable"/>
-          <w:color w:val="000000"/>
-        </w:rPr>
-        <w:tab/>
-      </w:r>
-      <w:r>
-        <w:rPr>
-          <w:rStyle w:val="selectable"/>
-          <w:color w:val="000000"/>
-        </w:rPr>
-        <w:tab/>
-      </w:r>
-      <w:r>
-        <w:rPr>
-          <w:rStyle w:val="selectable"/>
-          <w:i/>
-          <w:color w:val="000000"/>
-        </w:rPr>
-        <w:t>from https://www.cloudflare.com/learning/ddos/syn-flood-ddos-attack</w:t>
-      </w:r>
-    </w:p>
-    <w:p>
-      <w:r>
-        <w:rPr>
-          <w:rStyle w:val="selectable"/>
-          <w:color w:val="000000"/>
-        </w:rPr>
-        <w:t xml:space="preserve">Gigamon Blog. 2020. </w:t>
-      </w:r>
-      <w:r>
-        <w:rPr>
-          <w:rStyle w:val="selectable"/>
-          <w:i/>
-          <w:iCs/>
-          <w:color w:val="000000"/>
-        </w:rPr>
-        <w:t>14 Network Security Tools a</w:t>
-      </w:r>
-      <w:r>
-        <w:rPr>
-          <w:rStyle w:val="selectable"/>
-          <w:i/>
-          <w:iCs/>
-          <w:color w:val="000000"/>
-        </w:rPr>
-        <w:t>nd Techniques t</w:t>
-      </w:r>
-      <w:r>
-        <w:rPr>
-          <w:rStyle w:val="selectable"/>
-          <w:i/>
-          <w:iCs/>
-          <w:color w:val="000000"/>
-        </w:rPr>
-        <w:t>o Know - Gigamon Blog</w:t>
-      </w:r>
-      <w:r>
-        <w:rPr>
-          <w:rStyle w:val="selectable"/>
-          <w:color w:val="000000"/>
-        </w:rPr>
-        <w:t>,</w:t>
-      </w:r>
-      <w:r>
-        <w:rPr>
-          <w:rStyle w:val="selectable"/>
-          <w:color w:val="000000"/>
-        </w:rPr>
-        <w:t xml:space="preserve"> </w:t>
-      </w:r>
-      <w:r>
-        <w:rPr>
-          <w:rStyle w:val="selectable"/>
-          <w:color w:val="000000"/>
-        </w:rPr>
-        <w:tab/>
-      </w:r>
-      <w:r>
-        <w:rPr>
-          <w:rStyle w:val="selectable"/>
-          <w:color w:val="000000"/>
-        </w:rPr>
-        <w:tab/>
-      </w:r>
-      <w:r>
-        <w:rPr>
-          <w:rStyle w:val="selectable"/>
-          <w:i/>
-          <w:color w:val="000000"/>
-        </w:rPr>
-        <w:t>from https://blog.gigamon.com/2019/06/13/what-is-network-security-14-tools-and-techniques-to-know</w:t>
-      </w:r>
-    </w:p>
-    <w:p>
-      <w:r>
-        <w:rPr>
-          <w:rStyle w:val="selectable"/>
-          <w:color w:val="000000"/>
-        </w:rPr>
-        <w:t>What is a DDoS Botnet, CloudFare: DDoS Botnet Learning Objectives</w:t>
-      </w:r>
-      <w:r>
-        <w:rPr>
-          <w:rStyle w:val="selectable"/>
-          <w:color w:val="000000"/>
-        </w:rPr>
-        <w:tab/>
-      </w:r>
-      <w:r>
-        <w:rPr>
-          <w:rStyle w:val="selectable"/>
-          <w:color w:val="000000"/>
-        </w:rPr>
-        <w:tab/>
-      </w:r>
-      <w:r>
-        <w:rPr>
-          <w:rStyle w:val="selectable"/>
-          <w:color w:val="000000"/>
-        </w:rPr>
-        <w:tab/>
-      </w:r>
-      <w:r>
-        <w:rPr>
-          <w:rStyle w:val="selectable"/>
-          <w:color w:val="000000"/>
-        </w:rPr>
-        <w:tab/>
-      </w:r>
-      <w:r>
-        <w:rPr>
-          <w:rStyle w:val="selectable"/>
-          <w:color w:val="000000"/>
-        </w:rPr>
-        <w:tab/>
-      </w:r>
-      <w:r>
-        <w:rPr>
-          <w:rStyle w:val="selectable"/>
-          <w:color w:val="000000"/>
-        </w:rPr>
-        <w:tab/>
-      </w:r>
-      <w:r>
-        <w:rPr>
-          <w:rStyle w:val="selectable"/>
-          <w:i/>
-          <w:color w:val="000000"/>
-        </w:rPr>
-        <w:t>from https://www.cloudflare.com/learning/ddos/what-is-a-ddos-botnet</w:t>
-      </w:r>
-    </w:p>
     <w:p/>
     <w:p/>
+    <w:p>
+      <w:r>
+        <w:br w:type="page"/>
+      </w:r>
+    </w:p>
     <w:p/>
-    <w:p/>
+    <w:sdt>
+      <w:sdtPr>
+        <w:id w:val="-1358884386"/>
+        <w:docPartObj>
+          <w:docPartGallery w:val="Bibliographies"/>
+          <w:docPartUnique/>
+        </w:docPartObj>
+      </w:sdtPr>
+      <w:sdtEndPr>
+        <w:rPr>
+          <w:rFonts w:asciiTheme="minorHAnsi" w:eastAsiaTheme="minorHAnsi" w:hAnsiTheme="minorHAnsi" w:cstheme="minorBidi"/>
+          <w:color w:val="auto"/>
+          <w:sz w:val="22"/>
+          <w:szCs w:val="22"/>
+        </w:rPr>
+      </w:sdtEndPr>
+      <w:sdtContent>
+        <w:p>
+          <w:pPr>
+            <w:pStyle w:val="Heading1"/>
+          </w:pPr>
+          <w:r>
+            <w:t>References</w:t>
+          </w:r>
+        </w:p>
+        <w:sdt>
+          <w:sdtPr>
+            <w:id w:val="-573587230"/>
+            <w:bibliography/>
+          </w:sdtPr>
+          <w:sdtContent>
+            <w:p>
+              <w:pPr>
+                <w:pStyle w:val="Bibliography"/>
+                <w:ind w:left="720" w:hanging="720"/>
+                <w:rPr>
+                  <w:noProof/>
+                  <w:sz w:val="24"/>
+                  <w:szCs w:val="24"/>
+                </w:rPr>
+              </w:pPr>
+              <w:r>
+                <w:fldChar w:fldCharType="begin"/>
+              </w:r>
+              <w:r>
+                <w:instrText xml:space="preserve"> BIBLIOGRAPHY </w:instrText>
+              </w:r>
+              <w:r>
+                <w:fldChar w:fldCharType="separate"/>
+              </w:r>
+              <w:r>
+                <w:rPr>
+                  <w:noProof/>
+                </w:rPr>
+                <w:t xml:space="preserve">Aaron Weiss, R. (2012). </w:t>
+              </w:r>
+              <w:r>
+                <w:rPr>
+                  <w:i/>
+                  <w:iCs/>
+                  <w:noProof/>
+                </w:rPr>
+                <w:t>How To Prevent DoS Attack</w:t>
+              </w:r>
+              <w:r>
+                <w:rPr>
+                  <w:noProof/>
+                </w:rPr>
+                <w:t>. Retrieved from esecurityplanet.com: https://www.esecurityplanet.com/network-security/how-to-prevent-dos-attacks.html</w:t>
+              </w:r>
+            </w:p>
+            <w:p>
+              <w:pPr>
+                <w:pStyle w:val="Bibliography"/>
+                <w:ind w:left="720" w:hanging="720"/>
+                <w:rPr>
+                  <w:noProof/>
+                </w:rPr>
+              </w:pPr>
+              <w:r>
+                <w:rPr>
+                  <w:noProof/>
+                </w:rPr>
+                <w:t xml:space="preserve">AppSec. (n.d.). </w:t>
+              </w:r>
+              <w:r>
+                <w:rPr>
+                  <w:i/>
+                  <w:iCs/>
+                  <w:noProof/>
+                </w:rPr>
+                <w:t>Cross-Site Scripting (XSS) Attacks</w:t>
+              </w:r>
+              <w:r>
+                <w:rPr>
+                  <w:noProof/>
+                </w:rPr>
+                <w:t>. Retrieved from imperva.com: https://www.imperva.com/learn/application-security/cross-site-scripting-xss-attacks/</w:t>
+              </w:r>
+            </w:p>
+            <w:p>
+              <w:pPr>
+                <w:pStyle w:val="Bibliography"/>
+                <w:ind w:left="720" w:hanging="720"/>
+                <w:rPr>
+                  <w:noProof/>
+                </w:rPr>
+              </w:pPr>
+              <w:r>
+                <w:rPr>
+                  <w:noProof/>
+                </w:rPr>
+                <w:t xml:space="preserve">CloudFlare. (n.d.). </w:t>
+              </w:r>
+              <w:r>
+                <w:rPr>
+                  <w:i/>
+                  <w:iCs/>
+                  <w:noProof/>
+                </w:rPr>
+                <w:t>SYN Flood Attack</w:t>
+              </w:r>
+              <w:r>
+                <w:rPr>
+                  <w:noProof/>
+                </w:rPr>
+                <w:t>. Retrieved from cloudflare.com: https://www.cloudflare.com/learning/ddos/syn-flood-ddos-attack/</w:t>
+              </w:r>
+            </w:p>
+            <w:p>
+              <w:pPr>
+                <w:pStyle w:val="Bibliography"/>
+                <w:ind w:left="720" w:hanging="720"/>
+                <w:rPr>
+                  <w:noProof/>
+                </w:rPr>
+              </w:pPr>
+              <w:r>
+                <w:rPr>
+                  <w:noProof/>
+                </w:rPr>
+                <w:t xml:space="preserve">CloudFlare. (n.d.). </w:t>
+              </w:r>
+              <w:r>
+                <w:rPr>
+                  <w:i/>
+                  <w:iCs/>
+                  <w:noProof/>
+                </w:rPr>
+                <w:t>What is a Botnet?</w:t>
+              </w:r>
+              <w:r>
+                <w:rPr>
+                  <w:noProof/>
+                </w:rPr>
+                <w:t xml:space="preserve"> Retrieved from cloudflare.com: https://www.cloudflare.com/learning/ddos/what-is-a-ddos-botnet</w:t>
+              </w:r>
+            </w:p>
+            <w:p>
+              <w:pPr>
+                <w:pStyle w:val="Bibliography"/>
+                <w:ind w:left="720" w:hanging="720"/>
+                <w:rPr>
+                  <w:noProof/>
+                </w:rPr>
+              </w:pPr>
+              <w:r>
+                <w:rPr>
+                  <w:noProof/>
+                </w:rPr>
+                <w:t xml:space="preserve">commonlounge. (2018). </w:t>
+              </w:r>
+              <w:r>
+                <w:rPr>
+                  <w:i/>
+                  <w:iCs/>
+                  <w:noProof/>
+                </w:rPr>
+                <w:t>Blowfish: The first well-known encryption algorithm in public domain</w:t>
+              </w:r>
+              <w:r>
+                <w:rPr>
+                  <w:noProof/>
+                </w:rPr>
+                <w:t>. Retrieved from commonlounge.com: https://www.commonlounge.com/discussion/d95616beecc148daaa23f35178691c35</w:t>
+              </w:r>
+            </w:p>
+            <w:p>
+              <w:pPr>
+                <w:pStyle w:val="Bibliography"/>
+                <w:ind w:left="720" w:hanging="720"/>
+                <w:rPr>
+                  <w:noProof/>
+                </w:rPr>
+              </w:pPr>
+              <w:r>
+                <w:rPr>
+                  <w:noProof/>
+                </w:rPr>
+                <w:t xml:space="preserve">Dan Daiels, B. (2019, June). </w:t>
+              </w:r>
+              <w:r>
+                <w:rPr>
+                  <w:i/>
+                  <w:iCs/>
+                  <w:noProof/>
+                </w:rPr>
+                <w:t>14 Network Security Tools and Techniques</w:t>
+              </w:r>
+              <w:r>
+                <w:rPr>
+                  <w:noProof/>
+                </w:rPr>
+                <w:t>. Retrieved from gigamon.com: https://blog.gigamon.com/2019/06/13/what-is-network-security-14-tools-and-techniques-to-know</w:t>
+              </w:r>
+            </w:p>
+            <w:p>
+              <w:pPr>
+                <w:pStyle w:val="Bibliography"/>
+                <w:ind w:left="720" w:hanging="720"/>
+                <w:rPr>
+                  <w:noProof/>
+                </w:rPr>
+              </w:pPr>
+              <w:r>
+                <w:rPr>
+                  <w:noProof/>
+                </w:rPr>
+                <w:t xml:space="preserve">GeeksforGeeks. (2019, August 10). </w:t>
+              </w:r>
+              <w:r>
+                <w:rPr>
+                  <w:i/>
+                  <w:iCs/>
+                  <w:noProof/>
+                </w:rPr>
+                <w:t>Access Control in Computer Network</w:t>
+              </w:r>
+              <w:r>
+                <w:rPr>
+                  <w:noProof/>
+                </w:rPr>
+                <w:t>. Retrieved from GeeksforGeeks: https://www.geeksforgeeks.org/access-control-in-computer-network/</w:t>
+              </w:r>
+            </w:p>
+            <w:p>
+              <w:pPr>
+                <w:pStyle w:val="Bibliography"/>
+                <w:ind w:left="720" w:hanging="720"/>
+                <w:rPr>
+                  <w:noProof/>
+                </w:rPr>
+              </w:pPr>
+              <w:r>
+                <w:rPr>
+                  <w:noProof/>
+                </w:rPr>
+                <w:t xml:space="preserve">GoodFirms. (n.d.). </w:t>
+              </w:r>
+              <w:r>
+                <w:rPr>
+                  <w:i/>
+                  <w:iCs/>
+                  <w:noProof/>
+                </w:rPr>
+                <w:t>What is Web Security?</w:t>
+              </w:r>
+              <w:r>
+                <w:rPr>
+                  <w:noProof/>
+                </w:rPr>
+                <w:t xml:space="preserve"> Retrieved from GoodFirms.co: https://www.goodfirms.co/glossary/web-security/#:~:text=Web%20security%20is%20also%20known,%2C%20stores%2C%20and%20government%20locations.</w:t>
+              </w:r>
+            </w:p>
+            <w:p>
+              <w:pPr>
+                <w:pStyle w:val="Bibliography"/>
+                <w:ind w:left="720" w:hanging="720"/>
+                <w:rPr>
+                  <w:noProof/>
+                </w:rPr>
+              </w:pPr>
+              <w:r>
+                <w:rPr>
+                  <w:noProof/>
+                </w:rPr>
+                <w:t xml:space="preserve">Nicholus Gilmour, P. T. (2015). </w:t>
+              </w:r>
+              <w:r>
+                <w:rPr>
+                  <w:i/>
+                  <w:iCs/>
+                  <w:noProof/>
+                </w:rPr>
+                <w:t>Cyber Crime and National Security: A New Zealand Perspective</w:t>
+              </w:r>
+              <w:r>
+                <w:rPr>
+                  <w:noProof/>
+                </w:rPr>
+                <w:t>. Retrieved from https://standinggroups.ecpr.eu/sgoc/wp-content/uploads/sites/51/2020/01/richardson-gilmour.pdf</w:t>
+              </w:r>
+            </w:p>
+            <w:p>
+              <w:pPr>
+                <w:pStyle w:val="Bibliography"/>
+                <w:ind w:left="720" w:hanging="720"/>
+                <w:rPr>
+                  <w:noProof/>
+                </w:rPr>
+              </w:pPr>
+              <w:r>
+                <w:rPr>
+                  <w:noProof/>
+                </w:rPr>
+                <w:t xml:space="preserve">Rachel kartch, R. (2016, November). </w:t>
+              </w:r>
+              <w:r>
+                <w:rPr>
+                  <w:i/>
+                  <w:iCs/>
+                  <w:noProof/>
+                </w:rPr>
+                <w:t>Distributed Denial of Service Attacks: Four Best Practices for Prevention and Response</w:t>
+              </w:r>
+              <w:r>
+                <w:rPr>
+                  <w:noProof/>
+                </w:rPr>
+                <w:t>. Retrieved from https://insights.sei.cmu.edu/: https://insights.sei.cmu.edu/sei_blog/2016/11/distributed-denial-of-service-attacks-four-best-practices-for-prevention-and-response.html</w:t>
+              </w:r>
+            </w:p>
+            <w:p>
+              <w:pPr>
+                <w:pStyle w:val="Bibliography"/>
+                <w:ind w:left="720" w:hanging="720"/>
+                <w:rPr>
+                  <w:noProof/>
+                </w:rPr>
+              </w:pPr>
+              <w:r>
+                <w:rPr>
+                  <w:noProof/>
+                </w:rPr>
+                <w:t xml:space="preserve">Sophie Victoria, N. G. (2015). </w:t>
+              </w:r>
+              <w:r>
+                <w:rPr>
+                  <w:i/>
+                  <w:iCs/>
+                  <w:noProof/>
+                </w:rPr>
+                <w:t>Cyber Crime and National Security: A New Zealand Perspective</w:t>
+              </w:r>
+              <w:r>
+                <w:rPr>
+                  <w:noProof/>
+                </w:rPr>
+                <w:t>. Retrieved from standinggroups.ecpr.eu: https://standinggroups.ecpr.eu/sgoc/wp-content/uploads/sites/51/2020/01/richardson-gilmour.pdf</w:t>
+              </w:r>
+            </w:p>
+            <w:p>
+              <w:pPr>
+                <w:pStyle w:val="Bibliography"/>
+                <w:ind w:left="720" w:hanging="720"/>
+                <w:rPr>
+                  <w:noProof/>
+                </w:rPr>
+              </w:pPr>
+              <w:r>
+                <w:rPr>
+                  <w:noProof/>
+                </w:rPr>
+                <w:t xml:space="preserve">splashdata. (n.d.). </w:t>
+              </w:r>
+              <w:r>
+                <w:rPr>
+                  <w:i/>
+                  <w:iCs/>
+                  <w:noProof/>
+                </w:rPr>
+                <w:t>Introduction to Blowfish</w:t>
+              </w:r>
+              <w:r>
+                <w:rPr>
+                  <w:noProof/>
+                </w:rPr>
+                <w:t>. Retrieved from splashdata.com: https://www.splashdata.com/splashid/blowfish.htm</w:t>
+              </w:r>
+            </w:p>
+            <w:p>
+              <w:pPr>
+                <w:pStyle w:val="Bibliography"/>
+                <w:ind w:left="720" w:hanging="720"/>
+                <w:rPr>
+                  <w:noProof/>
+                </w:rPr>
+              </w:pPr>
+              <w:r>
+                <w:rPr>
+                  <w:noProof/>
+                </w:rPr>
+                <w:t xml:space="preserve">TutorialsPoint. (n.d.). </w:t>
+              </w:r>
+              <w:r>
+                <w:rPr>
+                  <w:i/>
+                  <w:iCs/>
+                  <w:noProof/>
+                </w:rPr>
+                <w:t>Advanced Encryption Standard</w:t>
+              </w:r>
+              <w:r>
+                <w:rPr>
+                  <w:noProof/>
+                </w:rPr>
+                <w:t>. Retrieved from tutrialspoint.com: https://www.tutorialspoint.com/cryptography/advanced_encryption_standard.htm</w:t>
+              </w:r>
+            </w:p>
+            <w:p>
+              <w:pPr>
+                <w:pStyle w:val="Bibliography"/>
+                <w:ind w:left="720" w:hanging="720"/>
+                <w:rPr>
+                  <w:noProof/>
+                </w:rPr>
+              </w:pPr>
+              <w:r>
+                <w:rPr>
+                  <w:noProof/>
+                </w:rPr>
+                <w:lastRenderedPageBreak/>
+                <w:t xml:space="preserve">VMware. (n.d.). </w:t>
+              </w:r>
+              <w:r>
+                <w:rPr>
+                  <w:i/>
+                  <w:iCs/>
+                  <w:noProof/>
+                </w:rPr>
+                <w:t>Application Security</w:t>
+              </w:r>
+              <w:r>
+                <w:rPr>
+                  <w:noProof/>
+                </w:rPr>
+                <w:t>. Retrieved from vmware: https://www.vmware.com/topics/glossary/content/application-security#:~:text=Application%20security%20describes%20security%20measures,from%20being%20stolen%20or%20hijacked.&amp;text=Application%20security%20may%20include%20hardware,identify%20or%20minimize%20s</w:t>
+              </w:r>
+            </w:p>
+            <w:p>
+              <w:pPr>
+                <w:pStyle w:val="Bibliography"/>
+                <w:ind w:left="720" w:hanging="720"/>
+                <w:rPr>
+                  <w:noProof/>
+                </w:rPr>
+              </w:pPr>
+              <w:r>
+                <w:rPr>
+                  <w:noProof/>
+                </w:rPr>
+                <w:t xml:space="preserve">Wutte, M. (2015, August). </w:t>
+              </w:r>
+              <w:r>
+                <w:rPr>
+                  <w:i/>
+                  <w:iCs/>
+                  <w:noProof/>
+                </w:rPr>
+                <w:t>CRYPTOLOGY – METHODS AND THEIR PROPERTIES</w:t>
+              </w:r>
+              <w:r>
+                <w:rPr>
+                  <w:noProof/>
+                </w:rPr>
+                <w:t>. Retrieved from anexia.com: https://anexia.com/blog/en/cryptology-methods-and-their-properties/</w:t>
+              </w:r>
+            </w:p>
+            <w:p>
+              <w:r>
+                <w:rPr>
+                  <w:b/>
+                  <w:bCs/>
+                  <w:noProof/>
+                </w:rPr>
+                <w:fldChar w:fldCharType="end"/>
+              </w:r>
+            </w:p>
+          </w:sdtContent>
+        </w:sdt>
+      </w:sdtContent>
+    </w:sdt>
     <w:p/>
     <w:sectPr>
       <w:pgSz w:w="12240" w:h="15840"/>
@@ -4980,6 +5438,14 @@
       <w:szCs w:val="24"/>
     </w:rPr>
   </w:style>
+  <w:style w:type="paragraph" w:styleId="Bibliography">
+    <w:name w:val="Bibliography"/>
+    <w:basedOn w:val="Normal"/>
+    <w:next w:val="Normal"/>
+    <w:uiPriority w:val="37"/>
+    <w:unhideWhenUsed/>
+    <w:rsid w:val="003760FB"/>
+  </w:style>
 </w:styles>
 </file>
 
@@ -5245,11 +5711,302 @@
 </file>
 
 <file path=customXml/item1.xml><?xml version="1.0" encoding="utf-8"?>
-<b:Sources xmlns:b="http://schemas.openxmlformats.org/officeDocument/2006/bibliography" xmlns="http://schemas.openxmlformats.org/officeDocument/2006/bibliography" SelectedStyle="\APASixthEditionOfficeOnline.xsl" StyleName="APA" Version="6"/>
+<b:Sources xmlns:b="http://schemas.openxmlformats.org/officeDocument/2006/bibliography" xmlns="http://schemas.openxmlformats.org/officeDocument/2006/bibliography" SelectedStyle="\APASixthEditionOfficeOnline.xsl" StyleName="APA" Version="6">
+  <b:Source>
+    <b:Tag>Gee19</b:Tag>
+    <b:SourceType>InternetSite</b:SourceType>
+    <b:Guid>{095D9B0C-96F7-4776-BB92-A96CD095845A}</b:Guid>
+    <b:Author>
+      <b:Author>
+        <b:NameList>
+          <b:Person>
+            <b:Last>GeeksforGeeks</b:Last>
+          </b:Person>
+        </b:NameList>
+      </b:Author>
+    </b:Author>
+    <b:Title>Access Control in Computer Network</b:Title>
+    <b:InternetSiteTitle>GeeksforGeeks</b:InternetSiteTitle>
+    <b:Year>2019</b:Year>
+    <b:Month>August</b:Month>
+    <b:Day>10</b:Day>
+    <b:URL>https://www.geeksforgeeks.org/access-control-in-computer-network/</b:URL>
+    <b:RefOrder>9</b:RefOrder>
+  </b:Source>
+  <b:Source>
+    <b:Tag>VMw</b:Tag>
+    <b:SourceType>InternetSite</b:SourceType>
+    <b:Guid>{188696BC-BBB0-44AC-ACED-4DBBF5CA2163}</b:Guid>
+    <b:Author>
+      <b:Author>
+        <b:NameList>
+          <b:Person>
+            <b:Last>VMware</b:Last>
+          </b:Person>
+        </b:NameList>
+      </b:Author>
+    </b:Author>
+    <b:Title>Application Security</b:Title>
+    <b:InternetSiteTitle>vmware</b:InternetSiteTitle>
+    <b:URL>https://www.vmware.com/topics/glossary/content/application-security#:~:text=Application%20security%20describes%20security%20measures,from%20being%20stolen%20or%20hijacked.&amp;text=Application%20security%20may%20include%20hardware,identify%20or%20minimize%20s</b:URL>
+    <b:RefOrder>10</b:RefOrder>
+  </b:Source>
+  <b:Source>
+    <b:Tag>Goo</b:Tag>
+    <b:SourceType>InternetSite</b:SourceType>
+    <b:Guid>{00513CB1-C22A-4EB4-9D1C-FADBF030EFAB}</b:Guid>
+    <b:Author>
+      <b:Author>
+        <b:NameList>
+          <b:Person>
+            <b:Last>GoodFirms</b:Last>
+          </b:Person>
+        </b:NameList>
+      </b:Author>
+    </b:Author>
+    <b:Title>What is Web Security?</b:Title>
+    <b:InternetSiteTitle>GoodFirms.co</b:InternetSiteTitle>
+    <b:URL>https://www.goodfirms.co/glossary/web-security/#:~:text=Web%20security%20is%20also%20known,%2C%20stores%2C%20and%20government%20locations.</b:URL>
+    <b:RefOrder>11</b:RefOrder>
+  </b:Source>
+  <b:Source>
+    <b:Tag>Clo</b:Tag>
+    <b:SourceType>InternetSite</b:SourceType>
+    <b:Guid>{B33C4FF7-5EC0-44A3-A5C4-CC86B7357705}</b:Guid>
+    <b:Author>
+      <b:Author>
+        <b:NameList>
+          <b:Person>
+            <b:Last>CloudFlare</b:Last>
+          </b:Person>
+        </b:NameList>
+      </b:Author>
+    </b:Author>
+    <b:Title>SYN Flood Attack</b:Title>
+    <b:InternetSiteTitle>cloudflare.com</b:InternetSiteTitle>
+    <b:URL>https://www.cloudflare.com/learning/ddos/syn-flood-ddos-attack/</b:URL>
+    <b:RefOrder>6</b:RefOrder>
+  </b:Source>
+  <b:Source>
+    <b:Tag>Clo1</b:Tag>
+    <b:SourceType>InternetSite</b:SourceType>
+    <b:Guid>{12A5BA8D-44B3-4206-9FCA-C7B4E87B19EB}</b:Guid>
+    <b:Author>
+      <b:Author>
+        <b:NameList>
+          <b:Person>
+            <b:Last>CloudFlare</b:Last>
+          </b:Person>
+        </b:NameList>
+      </b:Author>
+    </b:Author>
+    <b:Title>What is a Botnet?</b:Title>
+    <b:InternetSiteTitle>cloudflare.com</b:InternetSiteTitle>
+    <b:URL>https://www.cloudflare.com/learning/ddos/what-is-a-ddos-botnet</b:URL>
+    <b:RefOrder>7</b:RefOrder>
+  </b:Source>
+  <b:Source>
+    <b:Tag>spl</b:Tag>
+    <b:SourceType>InternetSite</b:SourceType>
+    <b:Guid>{14F30018-7270-4491-8A30-E159872F7146}</b:Guid>
+    <b:Author>
+      <b:Author>
+        <b:NameList>
+          <b:Person>
+            <b:Last>splashdata</b:Last>
+          </b:Person>
+        </b:NameList>
+      </b:Author>
+    </b:Author>
+    <b:Title>Introduction to Blowfish</b:Title>
+    <b:InternetSiteTitle>splashdata.com</b:InternetSiteTitle>
+    <b:URL>https://www.splashdata.com/splashid/blowfish.htm</b:URL>
+    <b:RefOrder>14</b:RefOrder>
+  </b:Source>
+  <b:Source>
+    <b:Tag>com</b:Tag>
+    <b:SourceType>InternetSite</b:SourceType>
+    <b:Guid>{A54A0B7C-123F-44BA-A246-67BC6520ADB8}</b:Guid>
+    <b:Author>
+      <b:Author>
+        <b:NameList>
+          <b:Person>
+            <b:Last>commonlounge</b:Last>
+          </b:Person>
+        </b:NameList>
+      </b:Author>
+    </b:Author>
+    <b:Title>Blowfish: The first well-known encryption algorithm in public domain</b:Title>
+    <b:InternetSiteTitle>commonlounge.com</b:InternetSiteTitle>
+    <b:URL>https://www.commonlounge.com/discussion/d95616beecc148daaa23f35178691c35</b:URL>
+    <b:Year>2018</b:Year>
+    <b:RefOrder>15</b:RefOrder>
+  </b:Source>
+  <b:Source>
+    <b:Tag>Tut</b:Tag>
+    <b:SourceType>InternetSite</b:SourceType>
+    <b:Guid>{B03189BB-FDBA-489C-8405-BC90E7F8A74B}</b:Guid>
+    <b:Author>
+      <b:Author>
+        <b:NameList>
+          <b:Person>
+            <b:Last>TutorialsPoint</b:Last>
+          </b:Person>
+        </b:NameList>
+      </b:Author>
+    </b:Author>
+    <b:Title>Advanced Encryption Standard</b:Title>
+    <b:InternetSiteTitle>tutrialspoint.com</b:InternetSiteTitle>
+    <b:URL>https://www.tutorialspoint.com/cryptography/advanced_encryption_standard.htm</b:URL>
+    <b:RefOrder>13</b:RefOrder>
+  </b:Source>
+  <b:Source>
+    <b:Tag>Man15</b:Tag>
+    <b:SourceType>InternetSite</b:SourceType>
+    <b:Guid>{DF965E65-A43D-431E-8458-E3EEE7D4D4CE}</b:Guid>
+    <b:Author>
+      <b:Author>
+        <b:NameList>
+          <b:Person>
+            <b:Last>Wutte</b:Last>
+            <b:First>Manuel</b:First>
+          </b:Person>
+        </b:NameList>
+      </b:Author>
+    </b:Author>
+    <b:Title>CRYPTOLOGY – METHODS AND THEIR PROPERTIES</b:Title>
+    <b:InternetSiteTitle>anexia.com</b:InternetSiteTitle>
+    <b:Year>2015</b:Year>
+    <b:Month>August</b:Month>
+    <b:URL>https://anexia.com/blog/en/cryptology-methods-and-their-properties/</b:URL>
+    <b:RefOrder>12</b:RefOrder>
+  </b:Source>
+  <b:Source>
+    <b:Tag>Sop</b:Tag>
+    <b:SourceType>InternetSite</b:SourceType>
+    <b:Guid>{1BD8E4BD-5988-4033-B225-A4A2F5DE60F7}</b:Guid>
+    <b:Author>
+      <b:Author>
+        <b:NameList>
+          <b:Person>
+            <b:Last>Sophie Victoria</b:Last>
+            <b:First>Nicholas</b:First>
+            <b:Middle>Gilmour</b:Middle>
+          </b:Person>
+        </b:NameList>
+      </b:Author>
+    </b:Author>
+    <b:Title>Cyber Crime and National Security: A New Zealand Perspective</b:Title>
+    <b:InternetSiteTitle>standinggroups.ecpr.eu</b:InternetSiteTitle>
+    <b:URL>https://standinggroups.ecpr.eu/sgoc/wp-content/uploads/sites/51/2020/01/richardson-gilmour.pdf</b:URL>
+    <b:Year>2015</b:Year>
+    <b:RefOrder>2</b:RefOrder>
+  </b:Source>
+  <b:Source>
+    <b:Tag>Aar12</b:Tag>
+    <b:SourceType>InternetSite</b:SourceType>
+    <b:Guid>{A933732B-DCEA-47BC-837A-D28D7C57273D}</b:Guid>
+    <b:Author>
+      <b:Author>
+        <b:NameList>
+          <b:Person>
+            <b:Last>Aaron Weiss</b:Last>
+            <b:First>Researcher</b:First>
+          </b:Person>
+        </b:NameList>
+      </b:Author>
+    </b:Author>
+    <b:Title>How To Prevent DoS Attack</b:Title>
+    <b:InternetSiteTitle>esecurityplanet.com</b:InternetSiteTitle>
+    <b:Year>2012</b:Year>
+    <b:URL>https://www.esecurityplanet.com/network-security/how-to-prevent-dos-attacks.html</b:URL>
+    <b:RefOrder>4</b:RefOrder>
+  </b:Source>
+  <b:Source>
+    <b:Tag>App</b:Tag>
+    <b:SourceType>InternetSite</b:SourceType>
+    <b:Guid>{CC0D4B17-3CB0-46FC-AAF7-E157078DA31C}</b:Guid>
+    <b:Author>
+      <b:Author>
+        <b:NameList>
+          <b:Person>
+            <b:Last>AppSec</b:Last>
+          </b:Person>
+        </b:NameList>
+      </b:Author>
+    </b:Author>
+    <b:Title>Cross-Site Scripting (XSS) Attacks</b:Title>
+    <b:InternetSiteTitle>imperva.com</b:InternetSiteTitle>
+    <b:URL>https://www.imperva.com/learn/application-security/cross-site-scripting-xss-attacks/</b:URL>
+    <b:RefOrder>1</b:RefOrder>
+  </b:Source>
+  <b:Source>
+    <b:Tag>Dan19</b:Tag>
+    <b:SourceType>InternetSite</b:SourceType>
+    <b:Guid>{E564223A-5F45-41F4-8C9E-7183A2771ED9}</b:Guid>
+    <b:Author>
+      <b:Author>
+        <b:NameList>
+          <b:Person>
+            <b:Last>Dan Daiels</b:Last>
+            <b:First>Blog</b:First>
+          </b:Person>
+        </b:NameList>
+      </b:Author>
+    </b:Author>
+    <b:Title>14 Network Security Tools and Techniques</b:Title>
+    <b:InternetSiteTitle>gigamon.com</b:InternetSiteTitle>
+    <b:Year>2019</b:Year>
+    <b:Month>June</b:Month>
+    <b:URL>https://blog.gigamon.com/2019/06/13/what-is-network-security-14-tools-and-techniques-to-know</b:URL>
+    <b:RefOrder>8</b:RefOrder>
+  </b:Source>
+  <b:Source>
+    <b:Tag>htt</b:Tag>
+    <b:SourceType>InternetSite</b:SourceType>
+    <b:Guid>{186D0823-AA4D-45F8-B238-36ED4F8236E0}</b:Guid>
+    <b:URL>https://standinggroups.ecpr.eu/sgoc/wp-content/uploads/sites/51/2020/01/richardson-gilmour.pdf</b:URL>
+    <b:Author>
+      <b:Author>
+        <b:NameList>
+          <b:Person>
+            <b:Last>Nicholus Gilmour</b:Last>
+            <b:First>Police</b:First>
+            <b:Middle>Teaching Fellow</b:Middle>
+          </b:Person>
+        </b:NameList>
+      </b:Author>
+    </b:Author>
+    <b:Title>Cyber Crime and National Security: A New Zealand Perspective</b:Title>
+    <b:Year>2015</b:Year>
+    <b:RefOrder>3</b:RefOrder>
+  </b:Source>
+  <b:Source>
+    <b:Tag>Rac16</b:Tag>
+    <b:SourceType>InternetSite</b:SourceType>
+    <b:Guid>{0E69EAC5-677E-4CB2-A3BF-C30E00D5EC26}</b:Guid>
+    <b:Author>
+      <b:Author>
+        <b:NameList>
+          <b:Person>
+            <b:Last>Rachel kartch</b:Last>
+            <b:First>Researcher</b:First>
+          </b:Person>
+        </b:NameList>
+      </b:Author>
+    </b:Author>
+    <b:Title>Distributed Denial of Service Attacks: Four Best Practices for Prevention and Response</b:Title>
+    <b:InternetSiteTitle>https://insights.sei.cmu.edu/</b:InternetSiteTitle>
+    <b:Year>2016</b:Year>
+    <b:Month>November</b:Month>
+    <b:URL>https://insights.sei.cmu.edu/sei_blog/2016/11/distributed-denial-of-service-attacks-four-best-practices-for-prevention-and-response.html</b:URL>
+    <b:RefOrder>5</b:RefOrder>
+  </b:Source>
+</b:Sources>
 </file>
 
 <file path=customXml/itemProps1.xml><?xml version="1.0" encoding="utf-8"?>
-<ds:datastoreItem xmlns:ds="http://schemas.openxmlformats.org/officeDocument/2006/customXml" ds:itemID="{A68F8D97-2652-45A3-A186-0CF10CBAD647}">
+<ds:datastoreItem xmlns:ds="http://schemas.openxmlformats.org/officeDocument/2006/customXml" ds:itemID="{81BDD01E-D999-4772-AB8C-B0BD338D4E29}">
   <ds:schemaRefs>
     <ds:schemaRef ds:uri="http://schemas.openxmlformats.org/officeDocument/2006/bibliography"/>
   </ds:schemaRefs>

</xml_diff>